<commit_message>
Implementação da bateria da arma
</commit_message>
<xml_diff>
--- a/phoenix_ps_grupo1.docx
+++ b/phoenix_ps_grupo1.docx
@@ -4131,6 +4131,750 @@
         <w:pStyle w:val="Normal"/>
         <w:jc w:val="left"/>
         <w:rPr>
+          <w:rFonts w:ascii="Arial" w:hAnsi="Arial"/>
+          <w:b w:val="false"/>
+          <w:b w:val="false"/>
+          <w:bCs w:val="false"/>
+          <w:i w:val="false"/>
+          <w:i w:val="false"/>
+          <w:strike w:val="false"/>
+          <w:dstrike w:val="false"/>
+          <w:outline w:val="false"/>
+          <w:shadow w:val="false"/>
+          <w:color w:val="000000"/>
+          <w:sz w:val="20"/>
+          <w:szCs w:val="20"/>
+          <w:u w:val="none"/>
+          <w:em w:val="none"/>
+        </w:rPr>
+      </w:pPr>
+      <w:r>
+        <w:rPr/>
+      </w:r>
+    </w:p>
+    <w:p>
+      <w:pPr>
+        <w:pStyle w:val="Normal"/>
+        <w:jc w:val="left"/>
+        <w:rPr>
+          <w:rFonts w:ascii="Arial" w:hAnsi="Arial"/>
+          <w:i w:val="false"/>
+          <w:i w:val="false"/>
+          <w:strike w:val="false"/>
+          <w:dstrike w:val="false"/>
+          <w:outline w:val="false"/>
+          <w:shadow w:val="false"/>
+          <w:color w:val="000000"/>
+          <w:sz w:val="20"/>
+          <w:szCs w:val="20"/>
+          <w:u w:val="none"/>
+          <w:em w:val="none"/>
+        </w:rPr>
+      </w:pPr>
+      <w:r>
+        <w:rPr>
+          <w:b/>
+          <w:bCs/>
+        </w:rPr>
+      </w:r>
+    </w:p>
+    <w:p>
+      <w:pPr>
+        <w:pStyle w:val="Normal"/>
+        <w:jc w:val="left"/>
+        <w:rPr>
+          <w:b/>
+          <w:b/>
+          <w:bCs/>
+        </w:rPr>
+      </w:pPr>
+      <w:r>
+        <w:rPr>
+          <w:rFonts w:ascii="Arial" w:hAnsi="Arial"/>
+          <w:b/>
+          <w:bCs/>
+          <w:i w:val="false"/>
+          <w:strike w:val="false"/>
+          <w:dstrike w:val="false"/>
+          <w:outline w:val="false"/>
+          <w:shadow w:val="false"/>
+          <w:color w:val="000000"/>
+          <w:sz w:val="20"/>
+          <w:szCs w:val="20"/>
+          <w:u w:val="none"/>
+          <w:em w:val="none"/>
+        </w:rPr>
+        <w:t>4.1 – Bateria para a arma:</w:t>
+      </w:r>
+    </w:p>
+    <w:p>
+      <w:pPr>
+        <w:pStyle w:val="Normal"/>
+        <w:jc w:val="both"/>
+        <w:rPr>
+          <w:rFonts w:ascii="Arial" w:hAnsi="Arial"/>
+          <w:sz w:val="20"/>
+          <w:szCs w:val="20"/>
+        </w:rPr>
+      </w:pPr>
+      <w:r>
+        <w:rPr>
+          <w:rFonts w:ascii="Arial" w:hAnsi="Arial"/>
+          <w:sz w:val="20"/>
+          <w:szCs w:val="20"/>
+        </w:rPr>
+        <w:tab/>
+        <w:t>Para o c</w:t>
+      </w:r>
+      <w:r>
+        <w:rPr>
+          <w:rFonts w:ascii="Arial" w:hAnsi="Arial"/>
+          <w:sz w:val="20"/>
+          <w:szCs w:val="20"/>
+        </w:rPr>
+        <w:t>á</w:t>
+      </w:r>
+      <w:r>
+        <w:rPr>
+          <w:rFonts w:ascii="Arial" w:hAnsi="Arial"/>
+          <w:sz w:val="20"/>
+          <w:szCs w:val="20"/>
+        </w:rPr>
+        <w:t>lculo da bateria utilizada na arma vamos verificar qual ser</w:t>
+      </w:r>
+      <w:r>
+        <w:rPr>
+          <w:rFonts w:ascii="Arial" w:hAnsi="Arial"/>
+          <w:sz w:val="20"/>
+          <w:szCs w:val="20"/>
+        </w:rPr>
+        <w:t xml:space="preserve">á </w:t>
+      </w:r>
+      <w:r>
+        <w:rPr>
+          <w:rFonts w:ascii="Arial" w:hAnsi="Arial"/>
+          <w:sz w:val="20"/>
+          <w:szCs w:val="20"/>
+        </w:rPr>
+        <w:t xml:space="preserve">o consumo nesse tempo que </w:t>
+      </w:r>
+      <w:r>
+        <w:rPr>
+          <w:rFonts w:ascii="Arial" w:hAnsi="Arial"/>
+          <w:sz w:val="20"/>
+          <w:szCs w:val="20"/>
+        </w:rPr>
+        <w:t>é</w:t>
+      </w:r>
+      <w:r>
+        <w:rPr>
+          <w:rFonts w:ascii="Arial" w:hAnsi="Arial"/>
+          <w:sz w:val="20"/>
+          <w:szCs w:val="20"/>
+        </w:rPr>
+        <w:t xml:space="preserve"> dado por meio da equa</w:t>
+      </w:r>
+      <w:r>
+        <w:rPr>
+          <w:rFonts w:ascii="Arial" w:hAnsi="Arial"/>
+          <w:sz w:val="20"/>
+          <w:szCs w:val="20"/>
+        </w:rPr>
+        <w:t>çã</w:t>
+      </w:r>
+      <w:r>
+        <w:rPr>
+          <w:rFonts w:ascii="Arial" w:hAnsi="Arial"/>
+          <w:sz w:val="20"/>
+          <w:szCs w:val="20"/>
+        </w:rPr>
+        <w:t>o:</w:t>
+      </w:r>
+    </w:p>
+    <w:p>
+      <w:pPr>
+        <w:pStyle w:val="Normal"/>
+        <w:jc w:val="left"/>
+        <w:rPr>
+          <w:rFonts w:ascii="Arial" w:hAnsi="Arial"/>
+          <w:sz w:val="20"/>
+          <w:szCs w:val="20"/>
+        </w:rPr>
+      </w:pPr>
+      <w:r>
+        <w:rPr>
+          <w:rFonts w:ascii="Arial" w:hAnsi="Arial"/>
+          <w:sz w:val="20"/>
+          <w:szCs w:val="20"/>
+        </w:rPr>
+      </w:r>
+    </w:p>
+    <w:p>
+      <w:pPr>
+        <w:pStyle w:val="Normal"/>
+        <w:jc w:val="center"/>
+        <w:rPr>
+          <w:rFonts w:ascii="Arial" w:hAnsi="Arial"/>
+          <w:sz w:val="20"/>
+          <w:szCs w:val="20"/>
+        </w:rPr>
+      </w:pPr>
+      <w:r>
+        <w:rPr>
+          <w:rFonts w:ascii="Arial" w:hAnsi="Arial"/>
+          <w:sz w:val="20"/>
+          <w:szCs w:val="20"/>
+        </w:rPr>
+        <w:t xml:space="preserve">consumo =Istall*(Irolo*Kv*R)/Kt*n^2  </w:t>
+      </w:r>
+    </w:p>
+    <w:p>
+      <w:pPr>
+        <w:pStyle w:val="Normal"/>
+        <w:jc w:val="left"/>
+        <w:rPr>
+          <w:rFonts w:ascii="Arial" w:hAnsi="Arial"/>
+          <w:sz w:val="20"/>
+          <w:szCs w:val="20"/>
+        </w:rPr>
+      </w:pPr>
+      <w:r>
+        <w:rPr>
+          <w:rFonts w:ascii="Arial" w:hAnsi="Arial"/>
+          <w:sz w:val="20"/>
+          <w:szCs w:val="20"/>
+        </w:rPr>
+      </w:r>
+    </w:p>
+    <w:p>
+      <w:pPr>
+        <w:pStyle w:val="Normal"/>
+        <w:jc w:val="both"/>
+        <w:rPr>
+          <w:rFonts w:ascii="Arial" w:hAnsi="Arial"/>
+          <w:sz w:val="20"/>
+          <w:szCs w:val="20"/>
+        </w:rPr>
+      </w:pPr>
+      <w:r>
+        <w:rPr>
+          <w:rFonts w:ascii="Arial" w:hAnsi="Arial"/>
+          <w:sz w:val="20"/>
+          <w:szCs w:val="20"/>
+        </w:rPr>
+        <w:tab/>
+        <w:t xml:space="preserve">Sendo que n </w:t>
+      </w:r>
+      <w:r>
+        <w:rPr>
+          <w:rFonts w:ascii="Arial" w:hAnsi="Arial"/>
+          <w:sz w:val="20"/>
+          <w:szCs w:val="20"/>
+        </w:rPr>
+        <w:t xml:space="preserve">é </w:t>
+      </w:r>
+      <w:r>
+        <w:rPr>
+          <w:rFonts w:ascii="Arial" w:hAnsi="Arial"/>
+          <w:sz w:val="20"/>
+          <w:szCs w:val="20"/>
+        </w:rPr>
+        <w:t>o fator de redu</w:t>
+      </w:r>
+      <w:r>
+        <w:rPr>
+          <w:rFonts w:ascii="Arial" w:hAnsi="Arial"/>
+          <w:sz w:val="20"/>
+          <w:szCs w:val="20"/>
+        </w:rPr>
+        <w:t>ção</w:t>
+      </w:r>
+      <w:r>
+        <w:rPr>
+          <w:rFonts w:ascii="Arial" w:hAnsi="Arial"/>
+          <w:sz w:val="20"/>
+          <w:szCs w:val="20"/>
+        </w:rPr>
+        <w:t xml:space="preserve"> entre o motor e a arma que já definimos como sendo 1, assim temos que:</w:t>
+      </w:r>
+    </w:p>
+    <w:p>
+      <w:pPr>
+        <w:pStyle w:val="Normal"/>
+        <w:jc w:val="left"/>
+        <w:rPr>
+          <w:rFonts w:ascii="Arial" w:hAnsi="Arial"/>
+          <w:sz w:val="20"/>
+          <w:szCs w:val="20"/>
+        </w:rPr>
+      </w:pPr>
+      <w:r>
+        <w:rPr>
+          <w:rFonts w:ascii="Arial" w:hAnsi="Arial"/>
+          <w:sz w:val="20"/>
+          <w:szCs w:val="20"/>
+        </w:rPr>
+      </w:r>
+    </w:p>
+    <w:p>
+      <w:pPr>
+        <w:pStyle w:val="Normal"/>
+        <w:jc w:val="center"/>
+        <w:rPr>
+          <w:rFonts w:ascii="Arial" w:hAnsi="Arial"/>
+          <w:sz w:val="20"/>
+          <w:szCs w:val="20"/>
+        </w:rPr>
+      </w:pPr>
+      <w:r>
+        <w:rPr>
+          <w:rFonts w:ascii="Arial" w:hAnsi="Arial"/>
+          <w:sz w:val="20"/>
+          <w:szCs w:val="20"/>
+        </w:rPr>
+        <w:t>consumo=184,51*(0,00915kgm^2*17,48rad/sV*0,13Ohm )/0,061Nm/A*1</w:t>
+      </w:r>
+    </w:p>
+    <w:p>
+      <w:pPr>
+        <w:pStyle w:val="Normal"/>
+        <w:jc w:val="center"/>
+        <w:rPr>
+          <w:rFonts w:ascii="Arial" w:hAnsi="Arial"/>
+          <w:sz w:val="20"/>
+          <w:szCs w:val="20"/>
+        </w:rPr>
+      </w:pPr>
+      <w:r>
+        <w:rPr>
+          <w:rFonts w:ascii="Arial" w:hAnsi="Arial"/>
+          <w:sz w:val="20"/>
+          <w:szCs w:val="20"/>
+        </w:rPr>
+      </w:r>
+    </w:p>
+    <w:p>
+      <w:pPr>
+        <w:pStyle w:val="Normal"/>
+        <w:jc w:val="center"/>
+        <w:rPr>
+          <w:rFonts w:ascii="Arial" w:hAnsi="Arial"/>
+          <w:sz w:val="20"/>
+          <w:szCs w:val="20"/>
+        </w:rPr>
+      </w:pPr>
+      <w:r>
+        <w:rPr>
+          <w:rFonts w:ascii="Arial" w:hAnsi="Arial"/>
+          <w:sz w:val="20"/>
+          <w:szCs w:val="20"/>
+        </w:rPr>
+        <w:t>consumo=62,92A/s</w:t>
+      </w:r>
+    </w:p>
+    <w:p>
+      <w:pPr>
+        <w:pStyle w:val="Normal"/>
+        <w:jc w:val="center"/>
+        <w:rPr>
+          <w:rFonts w:ascii="Arial" w:hAnsi="Arial"/>
+          <w:sz w:val="20"/>
+          <w:szCs w:val="20"/>
+        </w:rPr>
+      </w:pPr>
+      <w:r>
+        <w:rPr>
+          <w:rFonts w:ascii="Arial" w:hAnsi="Arial"/>
+          <w:sz w:val="20"/>
+          <w:szCs w:val="20"/>
+        </w:rPr>
+      </w:r>
+    </w:p>
+    <w:p>
+      <w:pPr>
+        <w:pStyle w:val="Normal"/>
+        <w:jc w:val="both"/>
+        <w:rPr>
+          <w:rFonts w:ascii="Arial" w:hAnsi="Arial"/>
+          <w:sz w:val="20"/>
+          <w:szCs w:val="20"/>
+        </w:rPr>
+      </w:pPr>
+      <w:r>
+        <w:rPr>
+          <w:rFonts w:ascii="Arial" w:hAnsi="Arial"/>
+          <w:sz w:val="20"/>
+          <w:szCs w:val="20"/>
+        </w:rPr>
+        <w:tab/>
+        <w:t>Agora para calcular o consumo durante a partida iremos verificar o quanto consome para manter a arma em sua velocidade m</w:t>
+      </w:r>
+      <w:r>
+        <w:rPr>
+          <w:rFonts w:ascii="Arial" w:hAnsi="Arial"/>
+          <w:sz w:val="20"/>
+          <w:szCs w:val="20"/>
+        </w:rPr>
+        <w:t>á</w:t>
+      </w:r>
+      <w:r>
+        <w:rPr>
+          <w:rFonts w:ascii="Arial" w:hAnsi="Arial"/>
+          <w:sz w:val="20"/>
+          <w:szCs w:val="20"/>
+        </w:rPr>
+        <w:t xml:space="preserve">xima, algo que só se pode verificar em testes. </w:t>
+      </w:r>
+      <w:r>
+        <w:rPr>
+          <w:rFonts w:ascii="Arial" w:hAnsi="Arial"/>
+          <w:sz w:val="20"/>
+          <w:szCs w:val="20"/>
+        </w:rPr>
+        <w:t>P</w:t>
+      </w:r>
+      <w:r>
+        <w:rPr>
+          <w:rFonts w:ascii="Arial" w:hAnsi="Arial"/>
+          <w:sz w:val="20"/>
+          <w:szCs w:val="20"/>
+        </w:rPr>
+        <w:t>ortanto iremos considerar esse valor como o consumo nominal do motor, no caso de 35A, e que durante a partida teremos de acelerar a arma totalmente por volta de 20 vezes, assim:</w:t>
+      </w:r>
+    </w:p>
+    <w:p>
+      <w:pPr>
+        <w:pStyle w:val="Normal"/>
+        <w:jc w:val="both"/>
+        <w:rPr>
+          <w:rFonts w:ascii="Arial" w:hAnsi="Arial"/>
+          <w:sz w:val="20"/>
+          <w:szCs w:val="20"/>
+        </w:rPr>
+      </w:pPr>
+      <w:r>
+        <w:rPr>
+          <w:rFonts w:ascii="Arial" w:hAnsi="Arial"/>
+          <w:sz w:val="20"/>
+          <w:szCs w:val="20"/>
+        </w:rPr>
+      </w:r>
+    </w:p>
+    <w:p>
+      <w:pPr>
+        <w:pStyle w:val="Normal"/>
+        <w:jc w:val="center"/>
+        <w:rPr>
+          <w:rFonts w:ascii="Arial" w:hAnsi="Arial"/>
+          <w:sz w:val="20"/>
+          <w:szCs w:val="20"/>
+        </w:rPr>
+      </w:pPr>
+      <w:r>
+        <w:rPr>
+          <w:rFonts w:ascii="Arial" w:hAnsi="Arial"/>
+          <w:sz w:val="20"/>
+          <w:szCs w:val="20"/>
+        </w:rPr>
+        <w:t>consumo total=180s*35A+62,92*20= 2Ah</w:t>
+      </w:r>
+    </w:p>
+    <w:p>
+      <w:pPr>
+        <w:pStyle w:val="Normal"/>
+        <w:jc w:val="center"/>
+        <w:rPr>
+          <w:rFonts w:ascii="Arial" w:hAnsi="Arial"/>
+          <w:sz w:val="20"/>
+          <w:szCs w:val="20"/>
+        </w:rPr>
+      </w:pPr>
+      <w:r>
+        <w:rPr>
+          <w:rFonts w:ascii="Arial" w:hAnsi="Arial"/>
+          <w:sz w:val="20"/>
+          <w:szCs w:val="20"/>
+        </w:rPr>
+      </w:r>
+    </w:p>
+    <w:p>
+      <w:pPr>
+        <w:pStyle w:val="Normal"/>
+        <w:jc w:val="both"/>
+        <w:rPr>
+          <w:rFonts w:ascii="Arial" w:hAnsi="Arial"/>
+          <w:sz w:val="20"/>
+          <w:szCs w:val="20"/>
+        </w:rPr>
+      </w:pPr>
+      <w:r>
+        <w:rPr>
+          <w:rFonts w:ascii="Arial" w:hAnsi="Arial"/>
+          <w:sz w:val="20"/>
+          <w:szCs w:val="20"/>
+        </w:rPr>
+        <w:tab/>
+        <w:t>Esse motor consome uma baixa corrente, mesmo tendo de acelerar a arm</w:t>
+      </w:r>
+      <w:r>
+        <w:rPr>
+          <w:rFonts w:ascii="Arial" w:hAnsi="Arial"/>
+          <w:sz w:val="20"/>
+          <w:szCs w:val="20"/>
+        </w:rPr>
+        <w:t>a.</w:t>
+      </w:r>
+      <w:r>
+        <w:rPr>
+          <w:rFonts w:ascii="Arial" w:hAnsi="Arial"/>
+          <w:sz w:val="20"/>
+          <w:szCs w:val="20"/>
+        </w:rPr>
+        <w:t xml:space="preserve"> </w:t>
+      </w:r>
+      <w:r>
+        <w:rPr>
+          <w:rFonts w:ascii="Arial" w:hAnsi="Arial"/>
+          <w:sz w:val="20"/>
+          <w:szCs w:val="20"/>
+        </w:rPr>
+        <w:t>A</w:t>
+      </w:r>
+      <w:r>
+        <w:rPr>
+          <w:rFonts w:ascii="Arial" w:hAnsi="Arial"/>
+          <w:sz w:val="20"/>
+          <w:szCs w:val="20"/>
+        </w:rPr>
+        <w:t>ssim ser</w:t>
+      </w:r>
+      <w:r>
+        <w:rPr>
+          <w:rFonts w:ascii="Arial" w:hAnsi="Arial"/>
+          <w:sz w:val="20"/>
+          <w:szCs w:val="20"/>
+        </w:rPr>
+        <w:t>á</w:t>
+      </w:r>
+      <w:r>
+        <w:rPr>
+          <w:rFonts w:ascii="Arial" w:hAnsi="Arial"/>
+          <w:sz w:val="20"/>
+          <w:szCs w:val="20"/>
+        </w:rPr>
+        <w:t xml:space="preserve"> poss</w:t>
+      </w:r>
+      <w:r>
+        <w:rPr>
+          <w:rFonts w:ascii="Arial" w:hAnsi="Arial"/>
+          <w:sz w:val="20"/>
+          <w:szCs w:val="20"/>
+        </w:rPr>
+        <w:t>í</w:t>
+      </w:r>
+      <w:r>
+        <w:rPr>
+          <w:rFonts w:ascii="Arial" w:hAnsi="Arial"/>
+          <w:sz w:val="20"/>
+          <w:szCs w:val="20"/>
+        </w:rPr>
+        <w:t>vel utilizar uma bateria de Nicad de 2,5ah para aliment</w:t>
+      </w:r>
+      <w:r>
+        <w:rPr>
+          <w:rFonts w:ascii="Arial" w:hAnsi="Arial"/>
+          <w:sz w:val="20"/>
+          <w:szCs w:val="20"/>
+        </w:rPr>
+        <w:t>á</w:t>
+      </w:r>
+      <w:r>
+        <w:rPr>
+          <w:rFonts w:ascii="Arial" w:hAnsi="Arial"/>
+          <w:sz w:val="20"/>
+          <w:szCs w:val="20"/>
+        </w:rPr>
+        <w:t>-lo, apesar de geralmente para motores de arma serem utilizados bateriais de NiMH que conseguem fornecer uma corrente muito maior porem descarregam muito mais facilmente tamb</w:t>
+      </w:r>
+      <w:r>
+        <w:rPr>
+          <w:rFonts w:ascii="Arial" w:hAnsi="Arial"/>
+          <w:sz w:val="20"/>
+          <w:szCs w:val="20"/>
+        </w:rPr>
+        <w:t>é</w:t>
+      </w:r>
+      <w:r>
+        <w:rPr>
+          <w:rFonts w:ascii="Arial" w:hAnsi="Arial"/>
+          <w:sz w:val="20"/>
+          <w:szCs w:val="20"/>
+        </w:rPr>
+        <w:t>m.</w:t>
+      </w:r>
+    </w:p>
+    <w:p>
+      <w:pPr>
+        <w:pStyle w:val="Normal"/>
+        <w:jc w:val="both"/>
+        <w:rPr>
+          <w:rFonts w:ascii="Arial" w:hAnsi="Arial"/>
+          <w:sz w:val="20"/>
+          <w:szCs w:val="20"/>
+        </w:rPr>
+      </w:pPr>
+      <w:r>
+        <w:rPr>
+          <w:rFonts w:ascii="Arial" w:hAnsi="Arial"/>
+          <w:sz w:val="20"/>
+          <w:szCs w:val="20"/>
+        </w:rPr>
+        <w:tab/>
+        <w:t xml:space="preserve">Uma vantagem de se utilizar uma bateria separada somente para arma </w:t>
+      </w:r>
+      <w:r>
+        <w:rPr>
+          <w:rFonts w:ascii="Arial" w:hAnsi="Arial"/>
+          <w:sz w:val="20"/>
+          <w:szCs w:val="20"/>
+        </w:rPr>
+        <w:t>é</w:t>
+      </w:r>
+      <w:r>
+        <w:rPr>
+          <w:rFonts w:ascii="Arial" w:hAnsi="Arial"/>
+          <w:sz w:val="20"/>
+          <w:szCs w:val="20"/>
+        </w:rPr>
+        <w:t xml:space="preserve"> que, se ocorrer um problema de carga e danificar a bateria, o sistema de locomo</w:t>
+      </w:r>
+      <w:r>
+        <w:rPr>
+          <w:rFonts w:ascii="Arial" w:hAnsi="Arial"/>
+          <w:sz w:val="20"/>
+          <w:szCs w:val="20"/>
+        </w:rPr>
+        <w:t>çã</w:t>
+      </w:r>
+      <w:r>
+        <w:rPr>
+          <w:rFonts w:ascii="Arial" w:hAnsi="Arial"/>
+          <w:sz w:val="20"/>
+          <w:szCs w:val="20"/>
+        </w:rPr>
+        <w:t>o não ser</w:t>
+      </w:r>
+      <w:r>
+        <w:rPr>
+          <w:rFonts w:ascii="Arial" w:hAnsi="Arial"/>
+          <w:sz w:val="20"/>
+          <w:szCs w:val="20"/>
+        </w:rPr>
+        <w:t>á</w:t>
+      </w:r>
+      <w:r>
+        <w:rPr>
+          <w:rFonts w:ascii="Arial" w:hAnsi="Arial"/>
+          <w:sz w:val="20"/>
+          <w:szCs w:val="20"/>
+        </w:rPr>
+        <w:t xml:space="preserve"> prejudicado, fazendo assim que não ocorra a derrota no combate.</w:t>
+      </w:r>
+    </w:p>
+    <w:p>
+      <w:pPr>
+        <w:pStyle w:val="Normal"/>
+        <w:jc w:val="left"/>
+        <w:rPr>
+          <w:rFonts w:ascii="Arial" w:hAnsi="Arial"/>
+          <w:sz w:val="20"/>
+          <w:szCs w:val="20"/>
+        </w:rPr>
+      </w:pPr>
+      <w:r>
+        <w:rPr>
+          <w:rFonts w:ascii="Arial" w:hAnsi="Arial"/>
+          <w:sz w:val="20"/>
+          <w:szCs w:val="20"/>
+        </w:rPr>
+      </w:r>
+    </w:p>
+    <w:p>
+      <w:pPr>
+        <w:pStyle w:val="Normal"/>
+        <w:jc w:val="left"/>
+        <w:rPr>
+          <w:rFonts w:ascii="Arial" w:hAnsi="Arial"/>
+          <w:b w:val="false"/>
+          <w:b w:val="false"/>
+          <w:bCs w:val="false"/>
+          <w:sz w:val="20"/>
+          <w:szCs w:val="20"/>
+        </w:rPr>
+      </w:pPr>
+      <w:r>
+        <w:rPr>
+          <w:rFonts w:ascii="Arial" w:hAnsi="Arial"/>
+          <w:b w:val="false"/>
+          <w:bCs w:val="false"/>
+          <w:i w:val="false"/>
+          <w:strike w:val="false"/>
+          <w:dstrike w:val="false"/>
+          <w:outline w:val="false"/>
+          <w:shadow w:val="false"/>
+          <w:color w:val="000000"/>
+          <w:sz w:val="20"/>
+          <w:szCs w:val="20"/>
+          <w:u w:val="none"/>
+          <w:em w:val="none"/>
+        </w:rPr>
+        <w:t xml:space="preserve">Link para a bateria: </w:t>
+      </w:r>
+      <w:hyperlink r:id="rId10">
+        <w:r>
+          <w:rPr>
+            <w:rStyle w:val="VisitedInternetLink"/>
+            <w:rFonts w:ascii="Arial" w:hAnsi="Arial"/>
+            <w:b w:val="false"/>
+            <w:bCs w:val="false"/>
+            <w:i w:val="false"/>
+            <w:strike w:val="false"/>
+            <w:dstrike w:val="false"/>
+            <w:outline w:val="false"/>
+            <w:shadow w:val="false"/>
+            <w:color w:val="000000"/>
+            <w:sz w:val="20"/>
+            <w:szCs w:val="20"/>
+            <w:u w:val="none"/>
+            <w:em w:val="none"/>
+          </w:rPr>
+          <w:t>http://www.robotmarketplace.com/products/BPK-CP2500-24.html</w:t>
+        </w:r>
+      </w:hyperlink>
+      <w:r>
+        <w:rPr>
+          <w:rFonts w:ascii="Arial" w:hAnsi="Arial"/>
+          <w:b w:val="false"/>
+          <w:bCs w:val="false"/>
+          <w:i w:val="false"/>
+          <w:strike w:val="false"/>
+          <w:dstrike w:val="false"/>
+          <w:outline w:val="false"/>
+          <w:shadow w:val="false"/>
+          <w:color w:val="000000"/>
+          <w:sz w:val="20"/>
+          <w:szCs w:val="20"/>
+          <w:u w:val="none"/>
+          <w:em w:val="none"/>
+        </w:rPr>
+        <w:t xml:space="preserve"> </w:t>
+      </w:r>
+    </w:p>
+    <w:p>
+      <w:pPr>
+        <w:pStyle w:val="Normal"/>
+        <w:jc w:val="left"/>
+        <w:rPr>
           <w:b w:val="false"/>
           <w:b w:val="false"/>
           <w:bCs w:val="false"/>
@@ -4254,7 +4998,7 @@
         <w:tab/>
         <w:t xml:space="preserve">Para a resolução de cada um dos problemas, foi utilizada a linguagem Python e todos os códigos e rascunhos do projeto, incluindo uma versão para testar o problema computacional básico, está no seguinte repositório github: </w:t>
       </w:r>
-      <w:hyperlink r:id="rId10">
+      <w:hyperlink r:id="rId11">
         <w:r>
           <w:rPr>
             <w:rStyle w:val="InternetLink"/>
@@ -5308,7 +6052,7 @@
       <w:tblPr>
         <w:tblW w:w="9638" w:type="dxa"/>
         <w:jc w:val="left"/>
-        <w:tblInd w:w="53" w:type="dxa"/>
+        <w:tblInd w:w="50" w:type="dxa"/>
         <w:tblBorders>
           <w:top w:val="single" w:sz="2" w:space="0" w:color="000001"/>
           <w:left w:val="single" w:sz="2" w:space="0" w:color="000001"/>
@@ -5317,15 +6061,15 @@
         </w:tblBorders>
         <w:tblCellMar>
           <w:top w:w="55" w:type="dxa"/>
-          <w:left w:w="51" w:type="dxa"/>
+          <w:left w:w="48" w:type="dxa"/>
           <w:bottom w:w="55" w:type="dxa"/>
           <w:right w:w="55" w:type="dxa"/>
         </w:tblCellMar>
       </w:tblPr>
       <w:tblGrid>
         <w:gridCol w:w="3212"/>
-        <w:gridCol w:w="1376"/>
-        <w:gridCol w:w="5050"/>
+        <w:gridCol w:w="1551"/>
+        <w:gridCol w:w="4875"/>
       </w:tblGrid>
       <w:tr>
         <w:trPr/>
@@ -5340,7 +6084,7 @@
             </w:tcBorders>
             <w:shd w:fill="auto" w:val="clear"/>
             <w:tcMar>
-              <w:left w:w="51" w:type="dxa"/>
+              <w:left w:w="48" w:type="dxa"/>
             </w:tcMar>
           </w:tcPr>
           <w:p>
@@ -5364,7 +6108,7 @@
         </w:tc>
         <w:tc>
           <w:tcPr>
-            <w:tcW w:w="1376" w:type="dxa"/>
+            <w:tcW w:w="1551" w:type="dxa"/>
             <w:tcBorders>
               <w:top w:val="single" w:sz="2" w:space="0" w:color="000001"/>
               <w:left w:val="single" w:sz="2" w:space="0" w:color="000001"/>
@@ -5373,7 +6117,7 @@
             </w:tcBorders>
             <w:shd w:fill="auto" w:val="clear"/>
             <w:tcMar>
-              <w:left w:w="51" w:type="dxa"/>
+              <w:left w:w="48" w:type="dxa"/>
             </w:tcMar>
           </w:tcPr>
           <w:p>
@@ -5397,7 +6141,7 @@
         </w:tc>
         <w:tc>
           <w:tcPr>
-            <w:tcW w:w="5050" w:type="dxa"/>
+            <w:tcW w:w="4875" w:type="dxa"/>
             <w:tcBorders>
               <w:top w:val="single" w:sz="2" w:space="0" w:color="000001"/>
               <w:left w:val="single" w:sz="2" w:space="0" w:color="000001"/>
@@ -5408,7 +6152,7 @@
             </w:tcBorders>
             <w:shd w:fill="auto" w:val="clear"/>
             <w:tcMar>
-              <w:left w:w="51" w:type="dxa"/>
+              <w:left w:w="48" w:type="dxa"/>
             </w:tcMar>
           </w:tcPr>
           <w:p>
@@ -5444,7 +6188,7 @@
             </w:tcBorders>
             <w:shd w:fill="auto" w:val="clear"/>
             <w:tcMar>
-              <w:left w:w="51" w:type="dxa"/>
+              <w:left w:w="48" w:type="dxa"/>
             </w:tcMar>
           </w:tcPr>
           <w:p>
@@ -5460,7 +6204,7 @@
         </w:tc>
         <w:tc>
           <w:tcPr>
-            <w:tcW w:w="1376" w:type="dxa"/>
+            <w:tcW w:w="1551" w:type="dxa"/>
             <w:tcBorders>
               <w:top w:val="single" w:sz="2" w:space="0" w:color="000001"/>
               <w:left w:val="single" w:sz="2" w:space="0" w:color="000001"/>
@@ -5469,7 +6213,7 @@
             </w:tcBorders>
             <w:shd w:fill="auto" w:val="clear"/>
             <w:tcMar>
-              <w:left w:w="51" w:type="dxa"/>
+              <w:left w:w="48" w:type="dxa"/>
             </w:tcMar>
           </w:tcPr>
           <w:p>
@@ -5485,7 +6229,7 @@
         </w:tc>
         <w:tc>
           <w:tcPr>
-            <w:tcW w:w="5050" w:type="dxa"/>
+            <w:tcW w:w="4875" w:type="dxa"/>
             <w:tcBorders>
               <w:top w:val="single" w:sz="2" w:space="0" w:color="000001"/>
               <w:left w:val="single" w:sz="2" w:space="0" w:color="000001"/>
@@ -5496,7 +6240,7 @@
             </w:tcBorders>
             <w:shd w:fill="auto" w:val="clear"/>
             <w:tcMar>
-              <w:left w:w="51" w:type="dxa"/>
+              <w:left w:w="48" w:type="dxa"/>
             </w:tcMar>
           </w:tcPr>
           <w:p>
@@ -5504,7 +6248,7 @@
               <w:pStyle w:val="TableContents"/>
               <w:rPr/>
             </w:pPr>
-            <w:hyperlink r:id="rId11">
+            <w:hyperlink r:id="rId12">
               <w:r>
                 <w:rPr>
                   <w:rStyle w:val="InternetLink"/>
@@ -5528,7 +6272,7 @@
             </w:tcBorders>
             <w:shd w:fill="auto" w:val="clear"/>
             <w:tcMar>
-              <w:left w:w="51" w:type="dxa"/>
+              <w:left w:w="48" w:type="dxa"/>
             </w:tcMar>
           </w:tcPr>
           <w:p>
@@ -5544,7 +6288,7 @@
         </w:tc>
         <w:tc>
           <w:tcPr>
-            <w:tcW w:w="1376" w:type="dxa"/>
+            <w:tcW w:w="1551" w:type="dxa"/>
             <w:tcBorders>
               <w:top w:val="single" w:sz="2" w:space="0" w:color="000001"/>
               <w:left w:val="single" w:sz="2" w:space="0" w:color="000001"/>
@@ -5553,7 +6297,7 @@
             </w:tcBorders>
             <w:shd w:fill="auto" w:val="clear"/>
             <w:tcMar>
-              <w:left w:w="51" w:type="dxa"/>
+              <w:left w:w="48" w:type="dxa"/>
             </w:tcMar>
           </w:tcPr>
           <w:p>
@@ -5569,7 +6313,7 @@
         </w:tc>
         <w:tc>
           <w:tcPr>
-            <w:tcW w:w="5050" w:type="dxa"/>
+            <w:tcW w:w="4875" w:type="dxa"/>
             <w:tcBorders>
               <w:top w:val="single" w:sz="2" w:space="0" w:color="000001"/>
               <w:left w:val="single" w:sz="2" w:space="0" w:color="000001"/>
@@ -5580,7 +6324,7 @@
             </w:tcBorders>
             <w:shd w:fill="auto" w:val="clear"/>
             <w:tcMar>
-              <w:left w:w="51" w:type="dxa"/>
+              <w:left w:w="48" w:type="dxa"/>
             </w:tcMar>
           </w:tcPr>
           <w:p>
@@ -5588,7 +6332,7 @@
               <w:pStyle w:val="TableContents"/>
               <w:rPr/>
             </w:pPr>
-            <w:hyperlink r:id="rId12">
+            <w:hyperlink r:id="rId13">
               <w:r>
                 <w:rPr>
                   <w:rStyle w:val="InternetLink"/>
@@ -5612,7 +6356,7 @@
             </w:tcBorders>
             <w:shd w:fill="auto" w:val="clear"/>
             <w:tcMar>
-              <w:left w:w="51" w:type="dxa"/>
+              <w:left w:w="48" w:type="dxa"/>
             </w:tcMar>
           </w:tcPr>
           <w:p>
@@ -5628,7 +6372,7 @@
         </w:tc>
         <w:tc>
           <w:tcPr>
-            <w:tcW w:w="1376" w:type="dxa"/>
+            <w:tcW w:w="1551" w:type="dxa"/>
             <w:tcBorders>
               <w:top w:val="single" w:sz="2" w:space="0" w:color="000001"/>
               <w:left w:val="single" w:sz="2" w:space="0" w:color="000001"/>
@@ -5637,7 +6381,7 @@
             </w:tcBorders>
             <w:shd w:fill="auto" w:val="clear"/>
             <w:tcMar>
-              <w:left w:w="51" w:type="dxa"/>
+              <w:left w:w="48" w:type="dxa"/>
             </w:tcMar>
           </w:tcPr>
           <w:p>
@@ -5653,7 +6397,7 @@
         </w:tc>
         <w:tc>
           <w:tcPr>
-            <w:tcW w:w="5050" w:type="dxa"/>
+            <w:tcW w:w="4875" w:type="dxa"/>
             <w:tcBorders>
               <w:top w:val="single" w:sz="2" w:space="0" w:color="000001"/>
               <w:left w:val="single" w:sz="2" w:space="0" w:color="000001"/>
@@ -5664,7 +6408,7 @@
             </w:tcBorders>
             <w:shd w:fill="auto" w:val="clear"/>
             <w:tcMar>
-              <w:left w:w="51" w:type="dxa"/>
+              <w:left w:w="48" w:type="dxa"/>
             </w:tcMar>
           </w:tcPr>
           <w:p>
@@ -5672,7 +6416,7 @@
               <w:pStyle w:val="TableContents"/>
               <w:rPr/>
             </w:pPr>
-            <w:hyperlink r:id="rId13">
+            <w:hyperlink r:id="rId14">
               <w:r>
                 <w:rPr>
                   <w:rStyle w:val="InternetLink"/>
@@ -5696,7 +6440,7 @@
             </w:tcBorders>
             <w:shd w:fill="auto" w:val="clear"/>
             <w:tcMar>
-              <w:left w:w="51" w:type="dxa"/>
+              <w:left w:w="48" w:type="dxa"/>
             </w:tcMar>
           </w:tcPr>
           <w:p>
@@ -5708,11 +6452,15 @@
               <w:rPr/>
               <w:t>Bateria</w:t>
             </w:r>
+            <w:r>
+              <w:rPr/>
+              <w:t>s</w:t>
+            </w:r>
           </w:p>
         </w:tc>
         <w:tc>
           <w:tcPr>
-            <w:tcW w:w="1376" w:type="dxa"/>
+            <w:tcW w:w="1551" w:type="dxa"/>
             <w:tcBorders>
               <w:top w:val="single" w:sz="2" w:space="0" w:color="000001"/>
               <w:left w:val="single" w:sz="2" w:space="0" w:color="000001"/>
@@ -5721,7 +6469,7 @@
             </w:tcBorders>
             <w:shd w:fill="auto" w:val="clear"/>
             <w:tcMar>
-              <w:left w:w="51" w:type="dxa"/>
+              <w:left w:w="48" w:type="dxa"/>
             </w:tcMar>
           </w:tcPr>
           <w:p>
@@ -5731,13 +6479,29 @@
             </w:pPr>
             <w:r>
               <w:rPr/>
-              <w:t>R$ 595,70**</w:t>
+              <w:t xml:space="preserve">R$ </w:t>
+            </w:r>
+            <w:r>
+              <w:rPr/>
+              <w:t>1061</w:t>
+            </w:r>
+            <w:r>
+              <w:rPr/>
+              <w:t>,</w:t>
+            </w:r>
+            <w:r>
+              <w:rPr/>
+              <w:t>9</w:t>
+            </w:r>
+            <w:r>
+              <w:rPr/>
+              <w:t>0**</w:t>
             </w:r>
           </w:p>
         </w:tc>
         <w:tc>
           <w:tcPr>
-            <w:tcW w:w="5050" w:type="dxa"/>
+            <w:tcW w:w="4875" w:type="dxa"/>
             <w:tcBorders>
               <w:top w:val="single" w:sz="2" w:space="0" w:color="000001"/>
               <w:left w:val="single" w:sz="2" w:space="0" w:color="000001"/>
@@ -5748,7 +6512,7 @@
             </w:tcBorders>
             <w:shd w:fill="auto" w:val="clear"/>
             <w:tcMar>
-              <w:left w:w="51" w:type="dxa"/>
+              <w:left w:w="48" w:type="dxa"/>
             </w:tcMar>
           </w:tcPr>
           <w:p>
@@ -5756,7 +6520,7 @@
               <w:pStyle w:val="TableContents"/>
               <w:rPr/>
             </w:pPr>
-            <w:hyperlink r:id="rId14">
+            <w:hyperlink r:id="rId15">
               <w:r>
                 <w:rPr>
                   <w:rStyle w:val="InternetLink"/>
@@ -5780,7 +6544,7 @@
             </w:tcBorders>
             <w:shd w:fill="auto" w:val="clear"/>
             <w:tcMar>
-              <w:left w:w="51" w:type="dxa"/>
+              <w:left w:w="48" w:type="dxa"/>
             </w:tcMar>
           </w:tcPr>
           <w:p>
@@ -5796,7 +6560,7 @@
         </w:tc>
         <w:tc>
           <w:tcPr>
-            <w:tcW w:w="1376" w:type="dxa"/>
+            <w:tcW w:w="1551" w:type="dxa"/>
             <w:tcBorders>
               <w:top w:val="single" w:sz="2" w:space="0" w:color="000001"/>
               <w:left w:val="single" w:sz="2" w:space="0" w:color="000001"/>
@@ -5805,7 +6569,7 @@
             </w:tcBorders>
             <w:shd w:fill="auto" w:val="clear"/>
             <w:tcMar>
-              <w:left w:w="51" w:type="dxa"/>
+              <w:left w:w="48" w:type="dxa"/>
             </w:tcMar>
           </w:tcPr>
           <w:p>
@@ -5821,7 +6585,7 @@
         </w:tc>
         <w:tc>
           <w:tcPr>
-            <w:tcW w:w="5050" w:type="dxa"/>
+            <w:tcW w:w="4875" w:type="dxa"/>
             <w:tcBorders>
               <w:top w:val="single" w:sz="2" w:space="0" w:color="000001"/>
               <w:left w:val="single" w:sz="2" w:space="0" w:color="000001"/>
@@ -5832,7 +6596,7 @@
             </w:tcBorders>
             <w:shd w:fill="auto" w:val="clear"/>
             <w:tcMar>
-              <w:left w:w="51" w:type="dxa"/>
+              <w:left w:w="48" w:type="dxa"/>
             </w:tcMar>
           </w:tcPr>
           <w:p>
@@ -5859,7 +6623,7 @@
             </w:tcBorders>
             <w:shd w:fill="auto" w:val="clear"/>
             <w:tcMar>
-              <w:left w:w="51" w:type="dxa"/>
+              <w:left w:w="48" w:type="dxa"/>
             </w:tcMar>
           </w:tcPr>
           <w:p>
@@ -5876,7 +6640,7 @@
         </w:tc>
         <w:tc>
           <w:tcPr>
-            <w:tcW w:w="1376" w:type="dxa"/>
+            <w:tcW w:w="1551" w:type="dxa"/>
             <w:tcBorders>
               <w:top w:val="single" w:sz="2" w:space="0" w:color="000001"/>
               <w:left w:val="single" w:sz="2" w:space="0" w:color="000001"/>
@@ -5885,7 +6649,7 @@
             </w:tcBorders>
             <w:shd w:fill="auto" w:val="clear"/>
             <w:tcMar>
-              <w:left w:w="51" w:type="dxa"/>
+              <w:left w:w="48" w:type="dxa"/>
             </w:tcMar>
           </w:tcPr>
           <w:p>
@@ -5901,7 +6665,7 @@
         </w:tc>
         <w:tc>
           <w:tcPr>
-            <w:tcW w:w="5050" w:type="dxa"/>
+            <w:tcW w:w="4875" w:type="dxa"/>
             <w:tcBorders>
               <w:top w:val="single" w:sz="2" w:space="0" w:color="000001"/>
               <w:left w:val="single" w:sz="2" w:space="0" w:color="000001"/>
@@ -5912,7 +6676,7 @@
             </w:tcBorders>
             <w:shd w:fill="auto" w:val="clear"/>
             <w:tcMar>
-              <w:left w:w="51" w:type="dxa"/>
+              <w:left w:w="48" w:type="dxa"/>
             </w:tcMar>
           </w:tcPr>
           <w:p>
@@ -5939,7 +6703,7 @@
             </w:tcBorders>
             <w:shd w:fill="auto" w:val="clear"/>
             <w:tcMar>
-              <w:left w:w="51" w:type="dxa"/>
+              <w:left w:w="48" w:type="dxa"/>
             </w:tcMar>
           </w:tcPr>
           <w:p>
@@ -5956,7 +6720,7 @@
         </w:tc>
         <w:tc>
           <w:tcPr>
-            <w:tcW w:w="1376" w:type="dxa"/>
+            <w:tcW w:w="1551" w:type="dxa"/>
             <w:tcBorders>
               <w:top w:val="single" w:sz="2" w:space="0" w:color="000001"/>
               <w:left w:val="single" w:sz="2" w:space="0" w:color="000001"/>
@@ -5965,7 +6729,7 @@
             </w:tcBorders>
             <w:shd w:fill="auto" w:val="clear"/>
             <w:tcMar>
-              <w:left w:w="51" w:type="dxa"/>
+              <w:left w:w="48" w:type="dxa"/>
             </w:tcMar>
           </w:tcPr>
           <w:p>
@@ -5975,13 +6739,29 @@
             </w:pPr>
             <w:r>
               <w:rPr/>
-              <w:t>R$ 5441,70</w:t>
+              <w:t>R$ 5</w:t>
+            </w:r>
+            <w:r>
+              <w:rPr/>
+              <w:t>907</w:t>
+            </w:r>
+            <w:r>
+              <w:rPr/>
+              <w:t>,</w:t>
+            </w:r>
+            <w:r>
+              <w:rPr/>
+              <w:t>9</w:t>
+            </w:r>
+            <w:r>
+              <w:rPr/>
+              <w:t>0</w:t>
             </w:r>
           </w:p>
         </w:tc>
         <w:tc>
           <w:tcPr>
-            <w:tcW w:w="5050" w:type="dxa"/>
+            <w:tcW w:w="4875" w:type="dxa"/>
             <w:tcBorders>
               <w:top w:val="single" w:sz="2" w:space="0" w:color="000001"/>
               <w:left w:val="single" w:sz="2" w:space="0" w:color="000001"/>
@@ -5992,7 +6772,7 @@
             </w:tcBorders>
             <w:shd w:fill="auto" w:val="clear"/>
             <w:tcMar>
-              <w:left w:w="51" w:type="dxa"/>
+              <w:left w:w="48" w:type="dxa"/>
             </w:tcMar>
           </w:tcPr>
           <w:p>
@@ -6153,19 +6933,10 @@
         </w:rPr>
       </w:pPr>
       <w:r>
-        <w:rPr/>
-      </w:r>
-    </w:p>
-    <w:p>
-      <w:pPr>
-        <w:pStyle w:val="Normal"/>
-        <w:jc w:val="both"/>
-        <w:rPr>
-          <w:rFonts w:ascii="Arial" w:hAnsi="Arial"/>
-          <w:b w:val="false"/>
-          <w:b w:val="false"/>
-          <w:bCs w:val="false"/>
-          <w:i w:val="false"/>
+        <w:rPr>
+          <w:rFonts w:ascii="Arial" w:hAnsi="Arial"/>
+          <w:b w:val="false"/>
+          <w:bCs w:val="false"/>
           <w:i w:val="false"/>
           <w:strike w:val="false"/>
           <w:dstrike w:val="false"/>
@@ -6177,9 +6948,46 @@
           <w:u w:val="none"/>
           <w:em w:val="none"/>
         </w:rPr>
-      </w:pPr>
-      <w:r>
-        <w:rPr/>
+      </w:r>
+    </w:p>
+    <w:p>
+      <w:pPr>
+        <w:pStyle w:val="Normal"/>
+        <w:jc w:val="both"/>
+        <w:rPr>
+          <w:rFonts w:ascii="Arial" w:hAnsi="Arial"/>
+          <w:b w:val="false"/>
+          <w:b w:val="false"/>
+          <w:bCs w:val="false"/>
+          <w:i w:val="false"/>
+          <w:i w:val="false"/>
+          <w:strike w:val="false"/>
+          <w:dstrike w:val="false"/>
+          <w:outline w:val="false"/>
+          <w:shadow w:val="false"/>
+          <w:color w:val="000000"/>
+          <w:sz w:val="20"/>
+          <w:szCs w:val="20"/>
+          <w:u w:val="none"/>
+          <w:em w:val="none"/>
+        </w:rPr>
+      </w:pPr>
+      <w:r>
+        <w:rPr>
+          <w:rFonts w:ascii="Arial" w:hAnsi="Arial"/>
+          <w:b w:val="false"/>
+          <w:bCs w:val="false"/>
+          <w:i w:val="false"/>
+          <w:strike w:val="false"/>
+          <w:dstrike w:val="false"/>
+          <w:outline w:val="false"/>
+          <w:shadow w:val="false"/>
+          <w:color w:val="000000"/>
+          <w:sz w:val="20"/>
+          <w:szCs w:val="20"/>
+          <w:u w:val="none"/>
+          <w:em w:val="none"/>
+        </w:rPr>
       </w:r>
     </w:p>
     <w:p>
@@ -6232,10 +7040,15 @@
       </w:pPr>
       <w:r>
         <w:rPr>
-          <w:b w:val="false"/>
-          <w:bCs w:val="false"/>
-          <w:sz w:val="20"/>
-          <w:szCs w:val="20"/>
+          <w:rFonts w:ascii="Arial" w:hAnsi="Arial"/>
+          <w:i w:val="false"/>
+          <w:strike w:val="false"/>
+          <w:dstrike w:val="false"/>
+          <w:outline w:val="false"/>
+          <w:shadow w:val="false"/>
+          <w:color w:val="000000"/>
+          <w:u w:val="none"/>
+          <w:em w:val="none"/>
         </w:rPr>
       </w:r>
     </w:p>
@@ -6243,23 +7056,23 @@
       <w:tblPr>
         <w:tblW w:w="9638" w:type="dxa"/>
         <w:jc w:val="left"/>
-        <w:tblInd w:w="55" w:type="dxa"/>
+        <w:tblInd w:w="53" w:type="dxa"/>
         <w:tblBorders>
-          <w:top w:val="single" w:sz="2" w:space="0" w:color="000000"/>
-          <w:left w:val="single" w:sz="2" w:space="0" w:color="000000"/>
-          <w:bottom w:val="single" w:sz="2" w:space="0" w:color="000000"/>
-          <w:insideH w:val="single" w:sz="2" w:space="0" w:color="000000"/>
+          <w:top w:val="single" w:sz="2" w:space="0" w:color="000001"/>
+          <w:left w:val="single" w:sz="2" w:space="0" w:color="000001"/>
+          <w:bottom w:val="single" w:sz="2" w:space="0" w:color="000001"/>
+          <w:insideH w:val="single" w:sz="2" w:space="0" w:color="000001"/>
         </w:tblBorders>
         <w:tblCellMar>
           <w:top w:w="55" w:type="dxa"/>
-          <w:left w:w="54" w:type="dxa"/>
+          <w:left w:w="51" w:type="dxa"/>
           <w:bottom w:w="55" w:type="dxa"/>
           <w:right w:w="55" w:type="dxa"/>
         </w:tblCellMar>
       </w:tblPr>
       <w:tblGrid>
         <w:gridCol w:w="4819"/>
-        <w:gridCol w:w="4819"/>
+        <w:gridCol w:w="4818"/>
       </w:tblGrid>
       <w:tr>
         <w:trPr/>
@@ -6267,14 +7080,14 @@
           <w:tcPr>
             <w:tcW w:w="4819" w:type="dxa"/>
             <w:tcBorders>
-              <w:top w:val="single" w:sz="2" w:space="0" w:color="000000"/>
-              <w:left w:val="single" w:sz="2" w:space="0" w:color="000000"/>
-              <w:bottom w:val="single" w:sz="2" w:space="0" w:color="000000"/>
-              <w:insideH w:val="single" w:sz="2" w:space="0" w:color="000000"/>
+              <w:top w:val="single" w:sz="2" w:space="0" w:color="000001"/>
+              <w:left w:val="single" w:sz="2" w:space="0" w:color="000001"/>
+              <w:bottom w:val="single" w:sz="2" w:space="0" w:color="000001"/>
+              <w:insideH w:val="single" w:sz="2" w:space="0" w:color="000001"/>
             </w:tcBorders>
             <w:shd w:fill="auto" w:val="clear"/>
             <w:tcMar>
-              <w:left w:w="54" w:type="dxa"/>
+              <w:left w:w="51" w:type="dxa"/>
             </w:tcMar>
           </w:tcPr>
           <w:p>
@@ -6298,18 +7111,18 @@
         </w:tc>
         <w:tc>
           <w:tcPr>
-            <w:tcW w:w="4819" w:type="dxa"/>
+            <w:tcW w:w="4818" w:type="dxa"/>
             <w:tcBorders>
-              <w:top w:val="single" w:sz="2" w:space="0" w:color="000000"/>
-              <w:left w:val="single" w:sz="2" w:space="0" w:color="000000"/>
-              <w:bottom w:val="single" w:sz="2" w:space="0" w:color="000000"/>
-              <w:right w:val="single" w:sz="2" w:space="0" w:color="000000"/>
-              <w:insideH w:val="single" w:sz="2" w:space="0" w:color="000000"/>
-              <w:insideV w:val="single" w:sz="2" w:space="0" w:color="000000"/>
+              <w:top w:val="single" w:sz="2" w:space="0" w:color="000001"/>
+              <w:left w:val="single" w:sz="2" w:space="0" w:color="000001"/>
+              <w:bottom w:val="single" w:sz="2" w:space="0" w:color="000001"/>
+              <w:right w:val="single" w:sz="2" w:space="0" w:color="000001"/>
+              <w:insideH w:val="single" w:sz="2" w:space="0" w:color="000001"/>
+              <w:insideV w:val="single" w:sz="2" w:space="0" w:color="000001"/>
             </w:tcBorders>
             <w:shd w:fill="auto" w:val="clear"/>
             <w:tcMar>
-              <w:left w:w="54" w:type="dxa"/>
+              <w:left w:w="51" w:type="dxa"/>
             </w:tcMar>
           </w:tcPr>
           <w:p>
@@ -6338,13 +7151,14 @@
           <w:tcPr>
             <w:tcW w:w="4819" w:type="dxa"/>
             <w:tcBorders>
-              <w:left w:val="single" w:sz="2" w:space="0" w:color="000000"/>
-              <w:bottom w:val="single" w:sz="2" w:space="0" w:color="000000"/>
-              <w:insideH w:val="single" w:sz="2" w:space="0" w:color="000000"/>
+              <w:top w:val="single" w:sz="2" w:space="0" w:color="000001"/>
+              <w:left w:val="single" w:sz="2" w:space="0" w:color="000001"/>
+              <w:bottom w:val="single" w:sz="2" w:space="0" w:color="000001"/>
+              <w:insideH w:val="single" w:sz="2" w:space="0" w:color="000001"/>
             </w:tcBorders>
             <w:shd w:fill="auto" w:val="clear"/>
             <w:tcMar>
-              <w:left w:w="54" w:type="dxa"/>
+              <w:left w:w="51" w:type="dxa"/>
             </w:tcMar>
           </w:tcPr>
           <w:p>
@@ -6360,17 +7174,18 @@
         </w:tc>
         <w:tc>
           <w:tcPr>
-            <w:tcW w:w="4819" w:type="dxa"/>
+            <w:tcW w:w="4818" w:type="dxa"/>
             <w:tcBorders>
-              <w:left w:val="single" w:sz="2" w:space="0" w:color="000000"/>
-              <w:bottom w:val="single" w:sz="2" w:space="0" w:color="000000"/>
-              <w:right w:val="single" w:sz="2" w:space="0" w:color="000000"/>
-              <w:insideH w:val="single" w:sz="2" w:space="0" w:color="000000"/>
-              <w:insideV w:val="single" w:sz="2" w:space="0" w:color="000000"/>
+              <w:top w:val="single" w:sz="2" w:space="0" w:color="000001"/>
+              <w:left w:val="single" w:sz="2" w:space="0" w:color="000001"/>
+              <w:bottom w:val="single" w:sz="2" w:space="0" w:color="000001"/>
+              <w:right w:val="single" w:sz="2" w:space="0" w:color="000001"/>
+              <w:insideH w:val="single" w:sz="2" w:space="0" w:color="000001"/>
+              <w:insideV w:val="single" w:sz="2" w:space="0" w:color="000001"/>
             </w:tcBorders>
             <w:shd w:fill="auto" w:val="clear"/>
             <w:tcMar>
-              <w:left w:w="54" w:type="dxa"/>
+              <w:left w:w="51" w:type="dxa"/>
             </w:tcMar>
           </w:tcPr>
           <w:p>
@@ -6391,13 +7206,14 @@
           <w:tcPr>
             <w:tcW w:w="4819" w:type="dxa"/>
             <w:tcBorders>
-              <w:left w:val="single" w:sz="2" w:space="0" w:color="000000"/>
-              <w:bottom w:val="single" w:sz="2" w:space="0" w:color="000000"/>
-              <w:insideH w:val="single" w:sz="2" w:space="0" w:color="000000"/>
+              <w:top w:val="single" w:sz="2" w:space="0" w:color="000001"/>
+              <w:left w:val="single" w:sz="2" w:space="0" w:color="000001"/>
+              <w:bottom w:val="single" w:sz="2" w:space="0" w:color="000001"/>
+              <w:insideH w:val="single" w:sz="2" w:space="0" w:color="000001"/>
             </w:tcBorders>
             <w:shd w:fill="auto" w:val="clear"/>
             <w:tcMar>
-              <w:left w:w="54" w:type="dxa"/>
+              <w:left w:w="51" w:type="dxa"/>
             </w:tcMar>
           </w:tcPr>
           <w:p>
@@ -6413,17 +7229,18 @@
         </w:tc>
         <w:tc>
           <w:tcPr>
-            <w:tcW w:w="4819" w:type="dxa"/>
+            <w:tcW w:w="4818" w:type="dxa"/>
             <w:tcBorders>
-              <w:left w:val="single" w:sz="2" w:space="0" w:color="000000"/>
-              <w:bottom w:val="single" w:sz="2" w:space="0" w:color="000000"/>
-              <w:right w:val="single" w:sz="2" w:space="0" w:color="000000"/>
-              <w:insideH w:val="single" w:sz="2" w:space="0" w:color="000000"/>
-              <w:insideV w:val="single" w:sz="2" w:space="0" w:color="000000"/>
+              <w:top w:val="single" w:sz="2" w:space="0" w:color="000001"/>
+              <w:left w:val="single" w:sz="2" w:space="0" w:color="000001"/>
+              <w:bottom w:val="single" w:sz="2" w:space="0" w:color="000001"/>
+              <w:right w:val="single" w:sz="2" w:space="0" w:color="000001"/>
+              <w:insideH w:val="single" w:sz="2" w:space="0" w:color="000001"/>
+              <w:insideV w:val="single" w:sz="2" w:space="0" w:color="000001"/>
             </w:tcBorders>
             <w:shd w:fill="auto" w:val="clear"/>
             <w:tcMar>
-              <w:left w:w="54" w:type="dxa"/>
+              <w:left w:w="51" w:type="dxa"/>
             </w:tcMar>
           </w:tcPr>
           <w:p>
@@ -6444,13 +7261,14 @@
           <w:tcPr>
             <w:tcW w:w="4819" w:type="dxa"/>
             <w:tcBorders>
-              <w:left w:val="single" w:sz="2" w:space="0" w:color="000000"/>
-              <w:bottom w:val="single" w:sz="2" w:space="0" w:color="000000"/>
-              <w:insideH w:val="single" w:sz="2" w:space="0" w:color="000000"/>
+              <w:top w:val="single" w:sz="2" w:space="0" w:color="000001"/>
+              <w:left w:val="single" w:sz="2" w:space="0" w:color="000001"/>
+              <w:bottom w:val="single" w:sz="2" w:space="0" w:color="000001"/>
+              <w:insideH w:val="single" w:sz="2" w:space="0" w:color="000001"/>
             </w:tcBorders>
             <w:shd w:fill="auto" w:val="clear"/>
             <w:tcMar>
-              <w:left w:w="54" w:type="dxa"/>
+              <w:left w:w="51" w:type="dxa"/>
             </w:tcMar>
           </w:tcPr>
           <w:p>
@@ -6466,17 +7284,18 @@
         </w:tc>
         <w:tc>
           <w:tcPr>
-            <w:tcW w:w="4819" w:type="dxa"/>
+            <w:tcW w:w="4818" w:type="dxa"/>
             <w:tcBorders>
-              <w:left w:val="single" w:sz="2" w:space="0" w:color="000000"/>
-              <w:bottom w:val="single" w:sz="2" w:space="0" w:color="000000"/>
-              <w:right w:val="single" w:sz="2" w:space="0" w:color="000000"/>
-              <w:insideH w:val="single" w:sz="2" w:space="0" w:color="000000"/>
-              <w:insideV w:val="single" w:sz="2" w:space="0" w:color="000000"/>
+              <w:top w:val="single" w:sz="2" w:space="0" w:color="000001"/>
+              <w:left w:val="single" w:sz="2" w:space="0" w:color="000001"/>
+              <w:bottom w:val="single" w:sz="2" w:space="0" w:color="000001"/>
+              <w:right w:val="single" w:sz="2" w:space="0" w:color="000001"/>
+              <w:insideH w:val="single" w:sz="2" w:space="0" w:color="000001"/>
+              <w:insideV w:val="single" w:sz="2" w:space="0" w:color="000001"/>
             </w:tcBorders>
             <w:shd w:fill="auto" w:val="clear"/>
             <w:tcMar>
-              <w:left w:w="54" w:type="dxa"/>
+              <w:left w:w="51" w:type="dxa"/>
             </w:tcMar>
           </w:tcPr>
           <w:p>
@@ -6497,13 +7316,14 @@
           <w:tcPr>
             <w:tcW w:w="4819" w:type="dxa"/>
             <w:tcBorders>
-              <w:left w:val="single" w:sz="2" w:space="0" w:color="000000"/>
-              <w:bottom w:val="single" w:sz="2" w:space="0" w:color="000000"/>
-              <w:insideH w:val="single" w:sz="2" w:space="0" w:color="000000"/>
+              <w:top w:val="single" w:sz="2" w:space="0" w:color="000001"/>
+              <w:left w:val="single" w:sz="2" w:space="0" w:color="000001"/>
+              <w:bottom w:val="single" w:sz="2" w:space="0" w:color="000001"/>
+              <w:insideH w:val="single" w:sz="2" w:space="0" w:color="000001"/>
             </w:tcBorders>
             <w:shd w:fill="auto" w:val="clear"/>
             <w:tcMar>
-              <w:left w:w="54" w:type="dxa"/>
+              <w:left w:w="51" w:type="dxa"/>
             </w:tcMar>
           </w:tcPr>
           <w:p>
@@ -6519,17 +7339,18 @@
         </w:tc>
         <w:tc>
           <w:tcPr>
-            <w:tcW w:w="4819" w:type="dxa"/>
+            <w:tcW w:w="4818" w:type="dxa"/>
             <w:tcBorders>
-              <w:left w:val="single" w:sz="2" w:space="0" w:color="000000"/>
-              <w:bottom w:val="single" w:sz="2" w:space="0" w:color="000000"/>
-              <w:right w:val="single" w:sz="2" w:space="0" w:color="000000"/>
-              <w:insideH w:val="single" w:sz="2" w:space="0" w:color="000000"/>
-              <w:insideV w:val="single" w:sz="2" w:space="0" w:color="000000"/>
+              <w:top w:val="single" w:sz="2" w:space="0" w:color="000001"/>
+              <w:left w:val="single" w:sz="2" w:space="0" w:color="000001"/>
+              <w:bottom w:val="single" w:sz="2" w:space="0" w:color="000001"/>
+              <w:right w:val="single" w:sz="2" w:space="0" w:color="000001"/>
+              <w:insideH w:val="single" w:sz="2" w:space="0" w:color="000001"/>
+              <w:insideV w:val="single" w:sz="2" w:space="0" w:color="000001"/>
             </w:tcBorders>
             <w:shd w:fill="auto" w:val="clear"/>
             <w:tcMar>
-              <w:left w:w="54" w:type="dxa"/>
+              <w:left w:w="51" w:type="dxa"/>
             </w:tcMar>
           </w:tcPr>
           <w:p>
@@ -6550,13 +7371,14 @@
           <w:tcPr>
             <w:tcW w:w="4819" w:type="dxa"/>
             <w:tcBorders>
-              <w:left w:val="single" w:sz="2" w:space="0" w:color="000000"/>
-              <w:bottom w:val="single" w:sz="2" w:space="0" w:color="000000"/>
-              <w:insideH w:val="single" w:sz="2" w:space="0" w:color="000000"/>
+              <w:top w:val="single" w:sz="2" w:space="0" w:color="000001"/>
+              <w:left w:val="single" w:sz="2" w:space="0" w:color="000001"/>
+              <w:bottom w:val="single" w:sz="2" w:space="0" w:color="000001"/>
+              <w:insideH w:val="single" w:sz="2" w:space="0" w:color="000001"/>
             </w:tcBorders>
             <w:shd w:fill="auto" w:val="clear"/>
             <w:tcMar>
-              <w:left w:w="54" w:type="dxa"/>
+              <w:left w:w="51" w:type="dxa"/>
             </w:tcMar>
           </w:tcPr>
           <w:p>
@@ -6573,17 +7395,18 @@
         </w:tc>
         <w:tc>
           <w:tcPr>
-            <w:tcW w:w="4819" w:type="dxa"/>
+            <w:tcW w:w="4818" w:type="dxa"/>
             <w:tcBorders>
-              <w:left w:val="single" w:sz="2" w:space="0" w:color="000000"/>
-              <w:bottom w:val="single" w:sz="2" w:space="0" w:color="000000"/>
-              <w:right w:val="single" w:sz="2" w:space="0" w:color="000000"/>
-              <w:insideH w:val="single" w:sz="2" w:space="0" w:color="000000"/>
-              <w:insideV w:val="single" w:sz="2" w:space="0" w:color="000000"/>
+              <w:top w:val="single" w:sz="2" w:space="0" w:color="000001"/>
+              <w:left w:val="single" w:sz="2" w:space="0" w:color="000001"/>
+              <w:bottom w:val="single" w:sz="2" w:space="0" w:color="000001"/>
+              <w:right w:val="single" w:sz="2" w:space="0" w:color="000001"/>
+              <w:insideH w:val="single" w:sz="2" w:space="0" w:color="000001"/>
+              <w:insideV w:val="single" w:sz="2" w:space="0" w:color="000001"/>
             </w:tcBorders>
             <w:shd w:fill="auto" w:val="clear"/>
             <w:tcMar>
-              <w:left w:w="54" w:type="dxa"/>
+              <w:left w:w="51" w:type="dxa"/>
             </w:tcMar>
           </w:tcPr>
           <w:p>
@@ -6603,26 +7426,10 @@
       <w:pPr>
         <w:pStyle w:val="Normal"/>
         <w:jc w:val="both"/>
-        <w:rPr>
-          <w:rFonts w:ascii="Arial" w:hAnsi="Arial"/>
-          <w:i w:val="false"/>
-          <w:i w:val="false"/>
-          <w:strike w:val="false"/>
-          <w:dstrike w:val="false"/>
-          <w:outline w:val="false"/>
-          <w:shadow w:val="false"/>
-          <w:color w:val="000000"/>
-          <w:u w:val="none"/>
-          <w:em w:val="none"/>
-        </w:rPr>
-      </w:pPr>
-      <w:r>
-        <w:rPr>
-          <w:b w:val="false"/>
-          <w:bCs w:val="false"/>
-          <w:sz w:val="20"/>
-          <w:szCs w:val="20"/>
-        </w:rPr>
+        <w:rPr/>
+      </w:pPr>
+      <w:r>
+        <w:rPr/>
       </w:r>
     </w:p>
     <w:sectPr>

</xml_diff>

<commit_message>
Implementação dos desenhos do projeto
</commit_message>
<xml_diff>
--- a/phoenix_ps_grupo1.docx
+++ b/phoenix_ps_grupo1.docx
@@ -4149,16 +4149,10 @@
         </w:rPr>
       </w:pPr>
       <w:r>
-        <w:rPr/>
-      </w:r>
-    </w:p>
-    <w:p>
-      <w:pPr>
-        <w:pStyle w:val="Normal"/>
-        <w:jc w:val="left"/>
-        <w:rPr>
-          <w:rFonts w:ascii="Arial" w:hAnsi="Arial"/>
-          <w:i w:val="false"/>
+        <w:rPr>
+          <w:rFonts w:ascii="Arial" w:hAnsi="Arial"/>
+          <w:b w:val="false"/>
+          <w:bCs w:val="false"/>
           <w:i w:val="false"/>
           <w:strike w:val="false"/>
           <w:dstrike w:val="false"/>
@@ -4170,29 +4164,15 @@
           <w:u w:val="none"/>
           <w:em w:val="none"/>
         </w:rPr>
-      </w:pPr>
-      <w:r>
-        <w:rPr>
-          <w:b/>
-          <w:bCs/>
-        </w:rPr>
-      </w:r>
-    </w:p>
-    <w:p>
-      <w:pPr>
-        <w:pStyle w:val="Normal"/>
-        <w:jc w:val="left"/>
-        <w:rPr>
-          <w:b/>
-          <w:b/>
-          <w:bCs/>
-        </w:rPr>
-      </w:pPr>
-      <w:r>
-        <w:rPr>
-          <w:rFonts w:ascii="Arial" w:hAnsi="Arial"/>
-          <w:b/>
-          <w:bCs/>
+      </w:r>
+    </w:p>
+    <w:p>
+      <w:pPr>
+        <w:pStyle w:val="Normal"/>
+        <w:jc w:val="left"/>
+        <w:rPr>
+          <w:rFonts w:ascii="Arial" w:hAnsi="Arial"/>
+          <w:i w:val="false"/>
           <w:i w:val="false"/>
           <w:strike w:val="false"/>
           <w:dstrike w:val="false"/>
@@ -4204,619 +4184,10 @@
           <w:u w:val="none"/>
           <w:em w:val="none"/>
         </w:rPr>
-        <w:t>4.1 – Bateria para a arma:</w:t>
-      </w:r>
-    </w:p>
-    <w:p>
-      <w:pPr>
-        <w:pStyle w:val="Normal"/>
-        <w:jc w:val="both"/>
-        <w:rPr>
-          <w:rFonts w:ascii="Arial" w:hAnsi="Arial"/>
-          <w:sz w:val="20"/>
-          <w:szCs w:val="20"/>
-        </w:rPr>
-      </w:pPr>
-      <w:r>
-        <w:rPr>
-          <w:rFonts w:ascii="Arial" w:hAnsi="Arial"/>
-          <w:sz w:val="20"/>
-          <w:szCs w:val="20"/>
-        </w:rPr>
-        <w:tab/>
-        <w:t>Para o c</w:t>
-      </w:r>
-      <w:r>
-        <w:rPr>
-          <w:rFonts w:ascii="Arial" w:hAnsi="Arial"/>
-          <w:sz w:val="20"/>
-          <w:szCs w:val="20"/>
-        </w:rPr>
-        <w:t>á</w:t>
-      </w:r>
-      <w:r>
-        <w:rPr>
-          <w:rFonts w:ascii="Arial" w:hAnsi="Arial"/>
-          <w:sz w:val="20"/>
-          <w:szCs w:val="20"/>
-        </w:rPr>
-        <w:t>lculo da bateria utilizada na arma vamos verificar qual ser</w:t>
-      </w:r>
-      <w:r>
-        <w:rPr>
-          <w:rFonts w:ascii="Arial" w:hAnsi="Arial"/>
-          <w:sz w:val="20"/>
-          <w:szCs w:val="20"/>
-        </w:rPr>
-        <w:t xml:space="preserve">á </w:t>
-      </w:r>
-      <w:r>
-        <w:rPr>
-          <w:rFonts w:ascii="Arial" w:hAnsi="Arial"/>
-          <w:sz w:val="20"/>
-          <w:szCs w:val="20"/>
-        </w:rPr>
-        <w:t xml:space="preserve">o consumo nesse tempo que </w:t>
-      </w:r>
-      <w:r>
-        <w:rPr>
-          <w:rFonts w:ascii="Arial" w:hAnsi="Arial"/>
-          <w:sz w:val="20"/>
-          <w:szCs w:val="20"/>
-        </w:rPr>
-        <w:t>é</w:t>
-      </w:r>
-      <w:r>
-        <w:rPr>
-          <w:rFonts w:ascii="Arial" w:hAnsi="Arial"/>
-          <w:sz w:val="20"/>
-          <w:szCs w:val="20"/>
-        </w:rPr>
-        <w:t xml:space="preserve"> dado por meio da equa</w:t>
-      </w:r>
-      <w:r>
-        <w:rPr>
-          <w:rFonts w:ascii="Arial" w:hAnsi="Arial"/>
-          <w:sz w:val="20"/>
-          <w:szCs w:val="20"/>
-        </w:rPr>
-        <w:t>çã</w:t>
-      </w:r>
-      <w:r>
-        <w:rPr>
-          <w:rFonts w:ascii="Arial" w:hAnsi="Arial"/>
-          <w:sz w:val="20"/>
-          <w:szCs w:val="20"/>
-        </w:rPr>
-        <w:t>o:</w:t>
-      </w:r>
-    </w:p>
-    <w:p>
-      <w:pPr>
-        <w:pStyle w:val="Normal"/>
-        <w:jc w:val="left"/>
-        <w:rPr>
-          <w:rFonts w:ascii="Arial" w:hAnsi="Arial"/>
-          <w:sz w:val="20"/>
-          <w:szCs w:val="20"/>
-        </w:rPr>
-      </w:pPr>
-      <w:r>
-        <w:rPr>
-          <w:rFonts w:ascii="Arial" w:hAnsi="Arial"/>
-          <w:sz w:val="20"/>
-          <w:szCs w:val="20"/>
-        </w:rPr>
-      </w:r>
-    </w:p>
-    <w:p>
-      <w:pPr>
-        <w:pStyle w:val="Normal"/>
-        <w:jc w:val="center"/>
-        <w:rPr>
-          <w:rFonts w:ascii="Arial" w:hAnsi="Arial"/>
-          <w:sz w:val="20"/>
-          <w:szCs w:val="20"/>
-        </w:rPr>
-      </w:pPr>
-      <w:r>
-        <w:rPr>
-          <w:rFonts w:ascii="Arial" w:hAnsi="Arial"/>
-          <w:sz w:val="20"/>
-          <w:szCs w:val="20"/>
-        </w:rPr>
-        <w:t xml:space="preserve">consumo =Istall*(Irolo*Kv*R)/Kt*n^2  </w:t>
-      </w:r>
-    </w:p>
-    <w:p>
-      <w:pPr>
-        <w:pStyle w:val="Normal"/>
-        <w:jc w:val="left"/>
-        <w:rPr>
-          <w:rFonts w:ascii="Arial" w:hAnsi="Arial"/>
-          <w:sz w:val="20"/>
-          <w:szCs w:val="20"/>
-        </w:rPr>
-      </w:pPr>
-      <w:r>
-        <w:rPr>
-          <w:rFonts w:ascii="Arial" w:hAnsi="Arial"/>
-          <w:sz w:val="20"/>
-          <w:szCs w:val="20"/>
-        </w:rPr>
-      </w:r>
-    </w:p>
-    <w:p>
-      <w:pPr>
-        <w:pStyle w:val="Normal"/>
-        <w:jc w:val="both"/>
-        <w:rPr>
-          <w:rFonts w:ascii="Arial" w:hAnsi="Arial"/>
-          <w:sz w:val="20"/>
-          <w:szCs w:val="20"/>
-        </w:rPr>
-      </w:pPr>
-      <w:r>
-        <w:rPr>
-          <w:rFonts w:ascii="Arial" w:hAnsi="Arial"/>
-          <w:sz w:val="20"/>
-          <w:szCs w:val="20"/>
-        </w:rPr>
-        <w:tab/>
-        <w:t xml:space="preserve">Sendo que n </w:t>
-      </w:r>
-      <w:r>
-        <w:rPr>
-          <w:rFonts w:ascii="Arial" w:hAnsi="Arial"/>
-          <w:sz w:val="20"/>
-          <w:szCs w:val="20"/>
-        </w:rPr>
-        <w:t xml:space="preserve">é </w:t>
-      </w:r>
-      <w:r>
-        <w:rPr>
-          <w:rFonts w:ascii="Arial" w:hAnsi="Arial"/>
-          <w:sz w:val="20"/>
-          <w:szCs w:val="20"/>
-        </w:rPr>
-        <w:t>o fator de redu</w:t>
-      </w:r>
-      <w:r>
-        <w:rPr>
-          <w:rFonts w:ascii="Arial" w:hAnsi="Arial"/>
-          <w:sz w:val="20"/>
-          <w:szCs w:val="20"/>
-        </w:rPr>
-        <w:t>ção</w:t>
-      </w:r>
-      <w:r>
-        <w:rPr>
-          <w:rFonts w:ascii="Arial" w:hAnsi="Arial"/>
-          <w:sz w:val="20"/>
-          <w:szCs w:val="20"/>
-        </w:rPr>
-        <w:t xml:space="preserve"> entre o motor e a arma que já definimos como sendo 1, assim temos que:</w:t>
-      </w:r>
-    </w:p>
-    <w:p>
-      <w:pPr>
-        <w:pStyle w:val="Normal"/>
-        <w:jc w:val="left"/>
-        <w:rPr>
-          <w:rFonts w:ascii="Arial" w:hAnsi="Arial"/>
-          <w:sz w:val="20"/>
-          <w:szCs w:val="20"/>
-        </w:rPr>
-      </w:pPr>
-      <w:r>
-        <w:rPr>
-          <w:rFonts w:ascii="Arial" w:hAnsi="Arial"/>
-          <w:sz w:val="20"/>
-          <w:szCs w:val="20"/>
-        </w:rPr>
-      </w:r>
-    </w:p>
-    <w:p>
-      <w:pPr>
-        <w:pStyle w:val="Normal"/>
-        <w:jc w:val="center"/>
-        <w:rPr>
-          <w:rFonts w:ascii="Arial" w:hAnsi="Arial"/>
-          <w:sz w:val="20"/>
-          <w:szCs w:val="20"/>
-        </w:rPr>
-      </w:pPr>
-      <w:r>
-        <w:rPr>
-          <w:rFonts w:ascii="Arial" w:hAnsi="Arial"/>
-          <w:sz w:val="20"/>
-          <w:szCs w:val="20"/>
-        </w:rPr>
-        <w:t>consumo=184,51*(0,00915kgm^2*17,48rad/sV*0,13Ohm )/0,061Nm/A*1</w:t>
-      </w:r>
-    </w:p>
-    <w:p>
-      <w:pPr>
-        <w:pStyle w:val="Normal"/>
-        <w:jc w:val="center"/>
-        <w:rPr>
-          <w:rFonts w:ascii="Arial" w:hAnsi="Arial"/>
-          <w:sz w:val="20"/>
-          <w:szCs w:val="20"/>
-        </w:rPr>
-      </w:pPr>
-      <w:r>
-        <w:rPr>
-          <w:rFonts w:ascii="Arial" w:hAnsi="Arial"/>
-          <w:sz w:val="20"/>
-          <w:szCs w:val="20"/>
-        </w:rPr>
-      </w:r>
-    </w:p>
-    <w:p>
-      <w:pPr>
-        <w:pStyle w:val="Normal"/>
-        <w:jc w:val="center"/>
-        <w:rPr>
-          <w:rFonts w:ascii="Arial" w:hAnsi="Arial"/>
-          <w:sz w:val="20"/>
-          <w:szCs w:val="20"/>
-        </w:rPr>
-      </w:pPr>
-      <w:r>
-        <w:rPr>
-          <w:rFonts w:ascii="Arial" w:hAnsi="Arial"/>
-          <w:sz w:val="20"/>
-          <w:szCs w:val="20"/>
-        </w:rPr>
-        <w:t>consumo=62,92A/s</w:t>
-      </w:r>
-    </w:p>
-    <w:p>
-      <w:pPr>
-        <w:pStyle w:val="Normal"/>
-        <w:jc w:val="center"/>
-        <w:rPr>
-          <w:rFonts w:ascii="Arial" w:hAnsi="Arial"/>
-          <w:sz w:val="20"/>
-          <w:szCs w:val="20"/>
-        </w:rPr>
-      </w:pPr>
-      <w:r>
-        <w:rPr>
-          <w:rFonts w:ascii="Arial" w:hAnsi="Arial"/>
-          <w:sz w:val="20"/>
-          <w:szCs w:val="20"/>
-        </w:rPr>
-      </w:r>
-    </w:p>
-    <w:p>
-      <w:pPr>
-        <w:pStyle w:val="Normal"/>
-        <w:jc w:val="both"/>
-        <w:rPr>
-          <w:rFonts w:ascii="Arial" w:hAnsi="Arial"/>
-          <w:sz w:val="20"/>
-          <w:szCs w:val="20"/>
-        </w:rPr>
-      </w:pPr>
-      <w:r>
-        <w:rPr>
-          <w:rFonts w:ascii="Arial" w:hAnsi="Arial"/>
-          <w:sz w:val="20"/>
-          <w:szCs w:val="20"/>
-        </w:rPr>
-        <w:tab/>
-        <w:t>Agora para calcular o consumo durante a partida iremos verificar o quanto consome para manter a arma em sua velocidade m</w:t>
-      </w:r>
-      <w:r>
-        <w:rPr>
-          <w:rFonts w:ascii="Arial" w:hAnsi="Arial"/>
-          <w:sz w:val="20"/>
-          <w:szCs w:val="20"/>
-        </w:rPr>
-        <w:t>á</w:t>
-      </w:r>
-      <w:r>
-        <w:rPr>
-          <w:rFonts w:ascii="Arial" w:hAnsi="Arial"/>
-          <w:sz w:val="20"/>
-          <w:szCs w:val="20"/>
-        </w:rPr>
-        <w:t xml:space="preserve">xima, algo que só se pode verificar em testes. </w:t>
-      </w:r>
-      <w:r>
-        <w:rPr>
-          <w:rFonts w:ascii="Arial" w:hAnsi="Arial"/>
-          <w:sz w:val="20"/>
-          <w:szCs w:val="20"/>
-        </w:rPr>
-        <w:t>P</w:t>
-      </w:r>
-      <w:r>
-        <w:rPr>
-          <w:rFonts w:ascii="Arial" w:hAnsi="Arial"/>
-          <w:sz w:val="20"/>
-          <w:szCs w:val="20"/>
-        </w:rPr>
-        <w:t>ortanto iremos considerar esse valor como o consumo nominal do motor, no caso de 35A, e que durante a partida teremos de acelerar a arma totalmente por volta de 20 vezes, assim:</w:t>
-      </w:r>
-    </w:p>
-    <w:p>
-      <w:pPr>
-        <w:pStyle w:val="Normal"/>
-        <w:jc w:val="both"/>
-        <w:rPr>
-          <w:rFonts w:ascii="Arial" w:hAnsi="Arial"/>
-          <w:sz w:val="20"/>
-          <w:szCs w:val="20"/>
-        </w:rPr>
-      </w:pPr>
-      <w:r>
-        <w:rPr>
-          <w:rFonts w:ascii="Arial" w:hAnsi="Arial"/>
-          <w:sz w:val="20"/>
-          <w:szCs w:val="20"/>
-        </w:rPr>
-      </w:r>
-    </w:p>
-    <w:p>
-      <w:pPr>
-        <w:pStyle w:val="Normal"/>
-        <w:jc w:val="center"/>
-        <w:rPr>
-          <w:rFonts w:ascii="Arial" w:hAnsi="Arial"/>
-          <w:sz w:val="20"/>
-          <w:szCs w:val="20"/>
-        </w:rPr>
-      </w:pPr>
-      <w:r>
-        <w:rPr>
-          <w:rFonts w:ascii="Arial" w:hAnsi="Arial"/>
-          <w:sz w:val="20"/>
-          <w:szCs w:val="20"/>
-        </w:rPr>
-        <w:t>consumo total=180s*35A+62,92*20= 2Ah</w:t>
-      </w:r>
-    </w:p>
-    <w:p>
-      <w:pPr>
-        <w:pStyle w:val="Normal"/>
-        <w:jc w:val="center"/>
-        <w:rPr>
-          <w:rFonts w:ascii="Arial" w:hAnsi="Arial"/>
-          <w:sz w:val="20"/>
-          <w:szCs w:val="20"/>
-        </w:rPr>
-      </w:pPr>
-      <w:r>
-        <w:rPr>
-          <w:rFonts w:ascii="Arial" w:hAnsi="Arial"/>
-          <w:sz w:val="20"/>
-          <w:szCs w:val="20"/>
-        </w:rPr>
-      </w:r>
-    </w:p>
-    <w:p>
-      <w:pPr>
-        <w:pStyle w:val="Normal"/>
-        <w:jc w:val="both"/>
-        <w:rPr>
-          <w:rFonts w:ascii="Arial" w:hAnsi="Arial"/>
-          <w:sz w:val="20"/>
-          <w:szCs w:val="20"/>
-        </w:rPr>
-      </w:pPr>
-      <w:r>
-        <w:rPr>
-          <w:rFonts w:ascii="Arial" w:hAnsi="Arial"/>
-          <w:sz w:val="20"/>
-          <w:szCs w:val="20"/>
-        </w:rPr>
-        <w:tab/>
-        <w:t>Esse motor consome uma baixa corrente, mesmo tendo de acelerar a arm</w:t>
-      </w:r>
-      <w:r>
-        <w:rPr>
-          <w:rFonts w:ascii="Arial" w:hAnsi="Arial"/>
-          <w:sz w:val="20"/>
-          <w:szCs w:val="20"/>
-        </w:rPr>
-        <w:t>a.</w:t>
-      </w:r>
-      <w:r>
-        <w:rPr>
-          <w:rFonts w:ascii="Arial" w:hAnsi="Arial"/>
-          <w:sz w:val="20"/>
-          <w:szCs w:val="20"/>
-        </w:rPr>
-        <w:t xml:space="preserve"> </w:t>
-      </w:r>
-      <w:r>
-        <w:rPr>
-          <w:rFonts w:ascii="Arial" w:hAnsi="Arial"/>
-          <w:sz w:val="20"/>
-          <w:szCs w:val="20"/>
-        </w:rPr>
-        <w:t>A</w:t>
-      </w:r>
-      <w:r>
-        <w:rPr>
-          <w:rFonts w:ascii="Arial" w:hAnsi="Arial"/>
-          <w:sz w:val="20"/>
-          <w:szCs w:val="20"/>
-        </w:rPr>
-        <w:t>ssim ser</w:t>
-      </w:r>
-      <w:r>
-        <w:rPr>
-          <w:rFonts w:ascii="Arial" w:hAnsi="Arial"/>
-          <w:sz w:val="20"/>
-          <w:szCs w:val="20"/>
-        </w:rPr>
-        <w:t>á</w:t>
-      </w:r>
-      <w:r>
-        <w:rPr>
-          <w:rFonts w:ascii="Arial" w:hAnsi="Arial"/>
-          <w:sz w:val="20"/>
-          <w:szCs w:val="20"/>
-        </w:rPr>
-        <w:t xml:space="preserve"> poss</w:t>
-      </w:r>
-      <w:r>
-        <w:rPr>
-          <w:rFonts w:ascii="Arial" w:hAnsi="Arial"/>
-          <w:sz w:val="20"/>
-          <w:szCs w:val="20"/>
-        </w:rPr>
-        <w:t>í</w:t>
-      </w:r>
-      <w:r>
-        <w:rPr>
-          <w:rFonts w:ascii="Arial" w:hAnsi="Arial"/>
-          <w:sz w:val="20"/>
-          <w:szCs w:val="20"/>
-        </w:rPr>
-        <w:t>vel utilizar uma bateria de Nicad de 2,5ah para aliment</w:t>
-      </w:r>
-      <w:r>
-        <w:rPr>
-          <w:rFonts w:ascii="Arial" w:hAnsi="Arial"/>
-          <w:sz w:val="20"/>
-          <w:szCs w:val="20"/>
-        </w:rPr>
-        <w:t>á</w:t>
-      </w:r>
-      <w:r>
-        <w:rPr>
-          <w:rFonts w:ascii="Arial" w:hAnsi="Arial"/>
-          <w:sz w:val="20"/>
-          <w:szCs w:val="20"/>
-        </w:rPr>
-        <w:t>-lo, apesar de geralmente para motores de arma serem utilizados bateriais de NiMH que conseguem fornecer uma corrente muito maior porem descarregam muito mais facilmente tamb</w:t>
-      </w:r>
-      <w:r>
-        <w:rPr>
-          <w:rFonts w:ascii="Arial" w:hAnsi="Arial"/>
-          <w:sz w:val="20"/>
-          <w:szCs w:val="20"/>
-        </w:rPr>
-        <w:t>é</w:t>
-      </w:r>
-      <w:r>
-        <w:rPr>
-          <w:rFonts w:ascii="Arial" w:hAnsi="Arial"/>
-          <w:sz w:val="20"/>
-          <w:szCs w:val="20"/>
-        </w:rPr>
-        <w:t>m.</w:t>
-      </w:r>
-    </w:p>
-    <w:p>
-      <w:pPr>
-        <w:pStyle w:val="Normal"/>
-        <w:jc w:val="both"/>
-        <w:rPr>
-          <w:rFonts w:ascii="Arial" w:hAnsi="Arial"/>
-          <w:sz w:val="20"/>
-          <w:szCs w:val="20"/>
-        </w:rPr>
-      </w:pPr>
-      <w:r>
-        <w:rPr>
-          <w:rFonts w:ascii="Arial" w:hAnsi="Arial"/>
-          <w:sz w:val="20"/>
-          <w:szCs w:val="20"/>
-        </w:rPr>
-        <w:tab/>
-        <w:t xml:space="preserve">Uma vantagem de se utilizar uma bateria separada somente para arma </w:t>
-      </w:r>
-      <w:r>
-        <w:rPr>
-          <w:rFonts w:ascii="Arial" w:hAnsi="Arial"/>
-          <w:sz w:val="20"/>
-          <w:szCs w:val="20"/>
-        </w:rPr>
-        <w:t>é</w:t>
-      </w:r>
-      <w:r>
-        <w:rPr>
-          <w:rFonts w:ascii="Arial" w:hAnsi="Arial"/>
-          <w:sz w:val="20"/>
-          <w:szCs w:val="20"/>
-        </w:rPr>
-        <w:t xml:space="preserve"> que, se ocorrer um problema de carga e danificar a bateria, o sistema de locomo</w:t>
-      </w:r>
-      <w:r>
-        <w:rPr>
-          <w:rFonts w:ascii="Arial" w:hAnsi="Arial"/>
-          <w:sz w:val="20"/>
-          <w:szCs w:val="20"/>
-        </w:rPr>
-        <w:t>çã</w:t>
-      </w:r>
-      <w:r>
-        <w:rPr>
-          <w:rFonts w:ascii="Arial" w:hAnsi="Arial"/>
-          <w:sz w:val="20"/>
-          <w:szCs w:val="20"/>
-        </w:rPr>
-        <w:t>o não ser</w:t>
-      </w:r>
-      <w:r>
-        <w:rPr>
-          <w:rFonts w:ascii="Arial" w:hAnsi="Arial"/>
-          <w:sz w:val="20"/>
-          <w:szCs w:val="20"/>
-        </w:rPr>
-        <w:t>á</w:t>
-      </w:r>
-      <w:r>
-        <w:rPr>
-          <w:rFonts w:ascii="Arial" w:hAnsi="Arial"/>
-          <w:sz w:val="20"/>
-          <w:szCs w:val="20"/>
-        </w:rPr>
-        <w:t xml:space="preserve"> prejudicado, fazendo assim que não ocorra a derrota no combate.</w:t>
-      </w:r>
-    </w:p>
-    <w:p>
-      <w:pPr>
-        <w:pStyle w:val="Normal"/>
-        <w:jc w:val="left"/>
-        <w:rPr>
-          <w:rFonts w:ascii="Arial" w:hAnsi="Arial"/>
-          <w:sz w:val="20"/>
-          <w:szCs w:val="20"/>
-        </w:rPr>
-      </w:pPr>
-      <w:r>
-        <w:rPr>
-          <w:rFonts w:ascii="Arial" w:hAnsi="Arial"/>
-          <w:sz w:val="20"/>
-          <w:szCs w:val="20"/>
-        </w:rPr>
-      </w:r>
-    </w:p>
-    <w:p>
-      <w:pPr>
-        <w:pStyle w:val="Normal"/>
-        <w:jc w:val="left"/>
-        <w:rPr>
-          <w:rFonts w:ascii="Arial" w:hAnsi="Arial"/>
-          <w:b w:val="false"/>
-          <w:b w:val="false"/>
-          <w:bCs w:val="false"/>
-          <w:sz w:val="20"/>
-          <w:szCs w:val="20"/>
-        </w:rPr>
-      </w:pPr>
-      <w:r>
-        <w:rPr>
-          <w:rFonts w:ascii="Arial" w:hAnsi="Arial"/>
-          <w:b w:val="false"/>
-          <w:bCs w:val="false"/>
+      </w:pPr>
+      <w:r>
+        <w:rPr>
+          <w:rFonts w:ascii="Arial" w:hAnsi="Arial"/>
           <w:i w:val="false"/>
           <w:strike w:val="false"/>
           <w:dstrike w:val="false"/>
@@ -4828,12 +4199,385 @@
           <w:u w:val="none"/>
           <w:em w:val="none"/>
         </w:rPr>
+      </w:r>
+    </w:p>
+    <w:p>
+      <w:pPr>
+        <w:pStyle w:val="Normal"/>
+        <w:jc w:val="left"/>
+        <w:rPr>
+          <w:b/>
+          <w:b/>
+          <w:bCs/>
+        </w:rPr>
+      </w:pPr>
+      <w:r>
+        <w:rPr>
+          <w:rFonts w:ascii="Arial" w:hAnsi="Arial"/>
+          <w:b/>
+          <w:bCs/>
+          <w:i w:val="false"/>
+          <w:strike w:val="false"/>
+          <w:dstrike w:val="false"/>
+          <w:outline w:val="false"/>
+          <w:shadow w:val="false"/>
+          <w:color w:val="000000"/>
+          <w:sz w:val="20"/>
+          <w:szCs w:val="20"/>
+          <w:u w:val="none"/>
+          <w:em w:val="none"/>
+        </w:rPr>
+        <w:t>4.1 – Bateria para a arma:</w:t>
+      </w:r>
+    </w:p>
+    <w:p>
+      <w:pPr>
+        <w:pStyle w:val="Normal"/>
+        <w:jc w:val="both"/>
+        <w:rPr>
+          <w:rFonts w:ascii="Arial" w:hAnsi="Arial"/>
+          <w:sz w:val="20"/>
+          <w:szCs w:val="20"/>
+        </w:rPr>
+      </w:pPr>
+      <w:r>
+        <w:rPr>
+          <w:rFonts w:ascii="Arial" w:hAnsi="Arial"/>
+          <w:sz w:val="20"/>
+          <w:szCs w:val="20"/>
+        </w:rPr>
+        <w:tab/>
+        <w:t>Para o cálculo da bateria utilizada na arma vamos verificar qual será o consumo nesse tempo que é dado por meio da equação:</w:t>
+      </w:r>
+    </w:p>
+    <w:p>
+      <w:pPr>
+        <w:pStyle w:val="Normal"/>
+        <w:jc w:val="left"/>
+        <w:rPr>
+          <w:rFonts w:ascii="Arial" w:hAnsi="Arial"/>
+          <w:sz w:val="20"/>
+          <w:szCs w:val="20"/>
+        </w:rPr>
+      </w:pPr>
+      <w:r>
+        <w:rPr>
+          <w:rFonts w:ascii="Arial" w:hAnsi="Arial"/>
+          <w:sz w:val="20"/>
+          <w:szCs w:val="20"/>
+        </w:rPr>
+      </w:r>
+    </w:p>
+    <w:p>
+      <w:pPr>
+        <w:pStyle w:val="Normal"/>
+        <w:jc w:val="center"/>
+        <w:rPr>
+          <w:rFonts w:ascii="Arial" w:hAnsi="Arial"/>
+          <w:sz w:val="20"/>
+          <w:szCs w:val="20"/>
+        </w:rPr>
+      </w:pPr>
+      <w:r>
+        <w:rPr>
+          <w:rFonts w:ascii="Arial" w:hAnsi="Arial"/>
+          <w:sz w:val="20"/>
+          <w:szCs w:val="20"/>
+        </w:rPr>
+        <w:t xml:space="preserve">consumo =Istall*(Irolo*Kv*R)/Kt*n^2  </w:t>
+      </w:r>
+    </w:p>
+    <w:p>
+      <w:pPr>
+        <w:pStyle w:val="Normal"/>
+        <w:jc w:val="left"/>
+        <w:rPr>
+          <w:rFonts w:ascii="Arial" w:hAnsi="Arial"/>
+          <w:sz w:val="20"/>
+          <w:szCs w:val="20"/>
+        </w:rPr>
+      </w:pPr>
+      <w:r>
+        <w:rPr>
+          <w:rFonts w:ascii="Arial" w:hAnsi="Arial"/>
+          <w:sz w:val="20"/>
+          <w:szCs w:val="20"/>
+        </w:rPr>
+      </w:r>
+    </w:p>
+    <w:p>
+      <w:pPr>
+        <w:pStyle w:val="Normal"/>
+        <w:jc w:val="both"/>
+        <w:rPr>
+          <w:rFonts w:ascii="Arial" w:hAnsi="Arial"/>
+          <w:sz w:val="20"/>
+          <w:szCs w:val="20"/>
+        </w:rPr>
+      </w:pPr>
+      <w:r>
+        <w:rPr>
+          <w:rFonts w:ascii="Arial" w:hAnsi="Arial"/>
+          <w:sz w:val="20"/>
+          <w:szCs w:val="20"/>
+        </w:rPr>
+        <w:tab/>
+        <w:t>Sendo que n é o fator de redução entre o motor e a arma que já definimos como sendo 1, assim temos que:</w:t>
+      </w:r>
+    </w:p>
+    <w:p>
+      <w:pPr>
+        <w:pStyle w:val="Normal"/>
+        <w:jc w:val="left"/>
+        <w:rPr>
+          <w:rFonts w:ascii="Arial" w:hAnsi="Arial"/>
+          <w:sz w:val="20"/>
+          <w:szCs w:val="20"/>
+        </w:rPr>
+      </w:pPr>
+      <w:r>
+        <w:rPr>
+          <w:rFonts w:ascii="Arial" w:hAnsi="Arial"/>
+          <w:sz w:val="20"/>
+          <w:szCs w:val="20"/>
+        </w:rPr>
+      </w:r>
+    </w:p>
+    <w:p>
+      <w:pPr>
+        <w:pStyle w:val="Normal"/>
+        <w:jc w:val="center"/>
+        <w:rPr>
+          <w:rFonts w:ascii="Arial" w:hAnsi="Arial"/>
+          <w:sz w:val="20"/>
+          <w:szCs w:val="20"/>
+        </w:rPr>
+      </w:pPr>
+      <w:r>
+        <w:rPr>
+          <w:rFonts w:ascii="Arial" w:hAnsi="Arial"/>
+          <w:sz w:val="20"/>
+          <w:szCs w:val="20"/>
+        </w:rPr>
+        <w:t>consumo=184,51*(0,00915kgm^2*17,48rad/sV*0,13Ohm )/0,061Nm/A*1</w:t>
+      </w:r>
+    </w:p>
+    <w:p>
+      <w:pPr>
+        <w:pStyle w:val="Normal"/>
+        <w:jc w:val="center"/>
+        <w:rPr>
+          <w:rFonts w:ascii="Arial" w:hAnsi="Arial"/>
+          <w:sz w:val="20"/>
+          <w:szCs w:val="20"/>
+        </w:rPr>
+      </w:pPr>
+      <w:r>
+        <w:rPr>
+          <w:rFonts w:ascii="Arial" w:hAnsi="Arial"/>
+          <w:sz w:val="20"/>
+          <w:szCs w:val="20"/>
+        </w:rPr>
+      </w:r>
+    </w:p>
+    <w:p>
+      <w:pPr>
+        <w:pStyle w:val="Normal"/>
+        <w:jc w:val="center"/>
+        <w:rPr>
+          <w:rFonts w:ascii="Arial" w:hAnsi="Arial"/>
+          <w:sz w:val="20"/>
+          <w:szCs w:val="20"/>
+        </w:rPr>
+      </w:pPr>
+      <w:r>
+        <w:rPr>
+          <w:rFonts w:ascii="Arial" w:hAnsi="Arial"/>
+          <w:sz w:val="20"/>
+          <w:szCs w:val="20"/>
+        </w:rPr>
+        <w:t>consumo=62,92A/s</w:t>
+      </w:r>
+    </w:p>
+    <w:p>
+      <w:pPr>
+        <w:pStyle w:val="Normal"/>
+        <w:jc w:val="center"/>
+        <w:rPr>
+          <w:rFonts w:ascii="Arial" w:hAnsi="Arial"/>
+          <w:sz w:val="20"/>
+          <w:szCs w:val="20"/>
+        </w:rPr>
+      </w:pPr>
+      <w:r>
+        <w:rPr>
+          <w:rFonts w:ascii="Arial" w:hAnsi="Arial"/>
+          <w:sz w:val="20"/>
+          <w:szCs w:val="20"/>
+        </w:rPr>
+      </w:r>
+    </w:p>
+    <w:p>
+      <w:pPr>
+        <w:pStyle w:val="Normal"/>
+        <w:jc w:val="both"/>
+        <w:rPr>
+          <w:rFonts w:ascii="Arial" w:hAnsi="Arial"/>
+          <w:sz w:val="20"/>
+          <w:szCs w:val="20"/>
+        </w:rPr>
+      </w:pPr>
+      <w:r>
+        <w:rPr>
+          <w:rFonts w:ascii="Arial" w:hAnsi="Arial"/>
+          <w:sz w:val="20"/>
+          <w:szCs w:val="20"/>
+        </w:rPr>
+        <w:tab/>
+        <w:t>Agora para calcular o consumo durante a partida iremos verificar o quanto consome para manter a arma em sua velocidade máxima, algo que só se pode verificar em testes. Portanto iremos considerar esse valor como o consumo nominal do motor, no caso de 35A, e que durante a partida teremos de acelerar a arma totalmente por volta de 20 vezes, assim:</w:t>
+      </w:r>
+    </w:p>
+    <w:p>
+      <w:pPr>
+        <w:pStyle w:val="Normal"/>
+        <w:jc w:val="both"/>
+        <w:rPr>
+          <w:rFonts w:ascii="Arial" w:hAnsi="Arial"/>
+          <w:sz w:val="20"/>
+          <w:szCs w:val="20"/>
+        </w:rPr>
+      </w:pPr>
+      <w:r>
+        <w:rPr>
+          <w:rFonts w:ascii="Arial" w:hAnsi="Arial"/>
+          <w:sz w:val="20"/>
+          <w:szCs w:val="20"/>
+        </w:rPr>
+      </w:r>
+    </w:p>
+    <w:p>
+      <w:pPr>
+        <w:pStyle w:val="Normal"/>
+        <w:jc w:val="center"/>
+        <w:rPr>
+          <w:rFonts w:ascii="Arial" w:hAnsi="Arial"/>
+          <w:sz w:val="20"/>
+          <w:szCs w:val="20"/>
+        </w:rPr>
+      </w:pPr>
+      <w:r>
+        <w:rPr>
+          <w:rFonts w:ascii="Arial" w:hAnsi="Arial"/>
+          <w:sz w:val="20"/>
+          <w:szCs w:val="20"/>
+        </w:rPr>
+        <w:t>consumo total=180s*35A+62,92*20= 2Ah</w:t>
+      </w:r>
+    </w:p>
+    <w:p>
+      <w:pPr>
+        <w:pStyle w:val="Normal"/>
+        <w:jc w:val="center"/>
+        <w:rPr>
+          <w:rFonts w:ascii="Arial" w:hAnsi="Arial"/>
+          <w:sz w:val="20"/>
+          <w:szCs w:val="20"/>
+        </w:rPr>
+      </w:pPr>
+      <w:r>
+        <w:rPr>
+          <w:rFonts w:ascii="Arial" w:hAnsi="Arial"/>
+          <w:sz w:val="20"/>
+          <w:szCs w:val="20"/>
+        </w:rPr>
+      </w:r>
+    </w:p>
+    <w:p>
+      <w:pPr>
+        <w:pStyle w:val="Normal"/>
+        <w:jc w:val="both"/>
+        <w:rPr>
+          <w:rFonts w:ascii="Arial" w:hAnsi="Arial"/>
+          <w:sz w:val="20"/>
+          <w:szCs w:val="20"/>
+        </w:rPr>
+      </w:pPr>
+      <w:r>
+        <w:rPr>
+          <w:rFonts w:ascii="Arial" w:hAnsi="Arial"/>
+          <w:sz w:val="20"/>
+          <w:szCs w:val="20"/>
+        </w:rPr>
+        <w:tab/>
+        <w:t>Esse motor consome uma baixa corrente, mesmo tendo de acelerar a arma. Assim será possível utilizar uma bateria de Nicad de 2,5ah para alimentá-lo, apesar de geralmente para motores de arma serem utilizados bateriais de NiMH que conseguem fornecer uma corrente muito maior porem descarregam muito mais facilmente também.</w:t>
+      </w:r>
+    </w:p>
+    <w:p>
+      <w:pPr>
+        <w:pStyle w:val="Normal"/>
+        <w:jc w:val="both"/>
+        <w:rPr>
+          <w:rFonts w:ascii="Arial" w:hAnsi="Arial"/>
+          <w:sz w:val="20"/>
+          <w:szCs w:val="20"/>
+        </w:rPr>
+      </w:pPr>
+      <w:r>
+        <w:rPr>
+          <w:rFonts w:ascii="Arial" w:hAnsi="Arial"/>
+          <w:sz w:val="20"/>
+          <w:szCs w:val="20"/>
+        </w:rPr>
+        <w:tab/>
+        <w:t>Uma vantagem de se utilizar uma bateria separada somente para arma é que, se ocorrer um problema de carga e danificar a bateria, o sistema de locomoção não será prejudicado, fazendo assim que não ocorra a derrota no combate.</w:t>
+      </w:r>
+    </w:p>
+    <w:p>
+      <w:pPr>
+        <w:pStyle w:val="Normal"/>
+        <w:jc w:val="left"/>
+        <w:rPr>
+          <w:rFonts w:ascii="Arial" w:hAnsi="Arial"/>
+          <w:sz w:val="20"/>
+          <w:szCs w:val="20"/>
+        </w:rPr>
+      </w:pPr>
+      <w:r>
+        <w:rPr>
+          <w:rFonts w:ascii="Arial" w:hAnsi="Arial"/>
+          <w:sz w:val="20"/>
+          <w:szCs w:val="20"/>
+        </w:rPr>
+      </w:r>
+    </w:p>
+    <w:p>
+      <w:pPr>
+        <w:pStyle w:val="Normal"/>
+        <w:jc w:val="left"/>
+        <w:rPr/>
+      </w:pPr>
+      <w:r>
+        <w:rPr>
+          <w:rFonts w:ascii="Arial" w:hAnsi="Arial"/>
+          <w:b w:val="false"/>
+          <w:bCs w:val="false"/>
+          <w:i w:val="false"/>
+          <w:strike w:val="false"/>
+          <w:dstrike w:val="false"/>
+          <w:outline w:val="false"/>
+          <w:shadow w:val="false"/>
+          <w:color w:val="000000"/>
+          <w:sz w:val="20"/>
+          <w:szCs w:val="20"/>
+          <w:u w:val="none"/>
+          <w:em w:val="none"/>
+        </w:rPr>
         <w:t xml:space="preserve">Link para a bateria: </w:t>
       </w:r>
       <w:hyperlink r:id="rId10">
         <w:r>
           <w:rPr>
-            <w:rStyle w:val="VisitedInternetLink"/>
+            <w:rStyle w:val="InternetLink"/>
             <w:rFonts w:ascii="Arial" w:hAnsi="Arial"/>
             <w:b w:val="false"/>
             <w:bCs w:val="false"/>
@@ -6052,7 +5796,7 @@
       <w:tblPr>
         <w:tblW w:w="9638" w:type="dxa"/>
         <w:jc w:val="left"/>
-        <w:tblInd w:w="50" w:type="dxa"/>
+        <w:tblInd w:w="47" w:type="dxa"/>
         <w:tblBorders>
           <w:top w:val="single" w:sz="2" w:space="0" w:color="000001"/>
           <w:left w:val="single" w:sz="2" w:space="0" w:color="000001"/>
@@ -6061,7 +5805,7 @@
         </w:tblBorders>
         <w:tblCellMar>
           <w:top w:w="55" w:type="dxa"/>
-          <w:left w:w="48" w:type="dxa"/>
+          <w:left w:w="45" w:type="dxa"/>
           <w:bottom w:w="55" w:type="dxa"/>
           <w:right w:w="55" w:type="dxa"/>
         </w:tblCellMar>
@@ -6084,7 +5828,7 @@
             </w:tcBorders>
             <w:shd w:fill="auto" w:val="clear"/>
             <w:tcMar>
-              <w:left w:w="48" w:type="dxa"/>
+              <w:left w:w="45" w:type="dxa"/>
             </w:tcMar>
           </w:tcPr>
           <w:p>
@@ -6117,7 +5861,7 @@
             </w:tcBorders>
             <w:shd w:fill="auto" w:val="clear"/>
             <w:tcMar>
-              <w:left w:w="48" w:type="dxa"/>
+              <w:left w:w="45" w:type="dxa"/>
             </w:tcMar>
           </w:tcPr>
           <w:p>
@@ -6152,7 +5896,7 @@
             </w:tcBorders>
             <w:shd w:fill="auto" w:val="clear"/>
             <w:tcMar>
-              <w:left w:w="48" w:type="dxa"/>
+              <w:left w:w="45" w:type="dxa"/>
             </w:tcMar>
           </w:tcPr>
           <w:p>
@@ -6188,7 +5932,7 @@
             </w:tcBorders>
             <w:shd w:fill="auto" w:val="clear"/>
             <w:tcMar>
-              <w:left w:w="48" w:type="dxa"/>
+              <w:left w:w="45" w:type="dxa"/>
             </w:tcMar>
           </w:tcPr>
           <w:p>
@@ -6213,7 +5957,7 @@
             </w:tcBorders>
             <w:shd w:fill="auto" w:val="clear"/>
             <w:tcMar>
-              <w:left w:w="48" w:type="dxa"/>
+              <w:left w:w="45" w:type="dxa"/>
             </w:tcMar>
           </w:tcPr>
           <w:p>
@@ -6240,7 +5984,7 @@
             </w:tcBorders>
             <w:shd w:fill="auto" w:val="clear"/>
             <w:tcMar>
-              <w:left w:w="48" w:type="dxa"/>
+              <w:left w:w="45" w:type="dxa"/>
             </w:tcMar>
           </w:tcPr>
           <w:p>
@@ -6272,7 +6016,7 @@
             </w:tcBorders>
             <w:shd w:fill="auto" w:val="clear"/>
             <w:tcMar>
-              <w:left w:w="48" w:type="dxa"/>
+              <w:left w:w="45" w:type="dxa"/>
             </w:tcMar>
           </w:tcPr>
           <w:p>
@@ -6297,7 +6041,7 @@
             </w:tcBorders>
             <w:shd w:fill="auto" w:val="clear"/>
             <w:tcMar>
-              <w:left w:w="48" w:type="dxa"/>
+              <w:left w:w="45" w:type="dxa"/>
             </w:tcMar>
           </w:tcPr>
           <w:p>
@@ -6324,7 +6068,7 @@
             </w:tcBorders>
             <w:shd w:fill="auto" w:val="clear"/>
             <w:tcMar>
-              <w:left w:w="48" w:type="dxa"/>
+              <w:left w:w="45" w:type="dxa"/>
             </w:tcMar>
           </w:tcPr>
           <w:p>
@@ -6356,7 +6100,7 @@
             </w:tcBorders>
             <w:shd w:fill="auto" w:val="clear"/>
             <w:tcMar>
-              <w:left w:w="48" w:type="dxa"/>
+              <w:left w:w="45" w:type="dxa"/>
             </w:tcMar>
           </w:tcPr>
           <w:p>
@@ -6381,7 +6125,7 @@
             </w:tcBorders>
             <w:shd w:fill="auto" w:val="clear"/>
             <w:tcMar>
-              <w:left w:w="48" w:type="dxa"/>
+              <w:left w:w="45" w:type="dxa"/>
             </w:tcMar>
           </w:tcPr>
           <w:p>
@@ -6408,7 +6152,7 @@
             </w:tcBorders>
             <w:shd w:fill="auto" w:val="clear"/>
             <w:tcMar>
-              <w:left w:w="48" w:type="dxa"/>
+              <w:left w:w="45" w:type="dxa"/>
             </w:tcMar>
           </w:tcPr>
           <w:p>
@@ -6440,7 +6184,7 @@
             </w:tcBorders>
             <w:shd w:fill="auto" w:val="clear"/>
             <w:tcMar>
-              <w:left w:w="48" w:type="dxa"/>
+              <w:left w:w="45" w:type="dxa"/>
             </w:tcMar>
           </w:tcPr>
           <w:p>
@@ -6450,11 +6194,7 @@
             </w:pPr>
             <w:r>
               <w:rPr/>
-              <w:t>Bateria</w:t>
-            </w:r>
-            <w:r>
-              <w:rPr/>
-              <w:t>s</w:t>
+              <w:t>Baterias</w:t>
             </w:r>
           </w:p>
         </w:tc>
@@ -6469,7 +6209,7 @@
             </w:tcBorders>
             <w:shd w:fill="auto" w:val="clear"/>
             <w:tcMar>
-              <w:left w:w="48" w:type="dxa"/>
+              <w:left w:w="45" w:type="dxa"/>
             </w:tcMar>
           </w:tcPr>
           <w:p>
@@ -6479,23 +6219,7 @@
             </w:pPr>
             <w:r>
               <w:rPr/>
-              <w:t xml:space="preserve">R$ </w:t>
-            </w:r>
-            <w:r>
-              <w:rPr/>
-              <w:t>1061</w:t>
-            </w:r>
-            <w:r>
-              <w:rPr/>
-              <w:t>,</w:t>
-            </w:r>
-            <w:r>
-              <w:rPr/>
-              <w:t>9</w:t>
-            </w:r>
-            <w:r>
-              <w:rPr/>
-              <w:t>0**</w:t>
+              <w:t>R$ 1061,90**</w:t>
             </w:r>
           </w:p>
         </w:tc>
@@ -6512,7 +6236,7 @@
             </w:tcBorders>
             <w:shd w:fill="auto" w:val="clear"/>
             <w:tcMar>
-              <w:left w:w="48" w:type="dxa"/>
+              <w:left w:w="45" w:type="dxa"/>
             </w:tcMar>
           </w:tcPr>
           <w:p>
@@ -6544,7 +6268,7 @@
             </w:tcBorders>
             <w:shd w:fill="auto" w:val="clear"/>
             <w:tcMar>
-              <w:left w:w="48" w:type="dxa"/>
+              <w:left w:w="45" w:type="dxa"/>
             </w:tcMar>
           </w:tcPr>
           <w:p>
@@ -6569,7 +6293,7 @@
             </w:tcBorders>
             <w:shd w:fill="auto" w:val="clear"/>
             <w:tcMar>
-              <w:left w:w="48" w:type="dxa"/>
+              <w:left w:w="45" w:type="dxa"/>
             </w:tcMar>
           </w:tcPr>
           <w:p>
@@ -6596,7 +6320,7 @@
             </w:tcBorders>
             <w:shd w:fill="auto" w:val="clear"/>
             <w:tcMar>
-              <w:left w:w="48" w:type="dxa"/>
+              <w:left w:w="45" w:type="dxa"/>
             </w:tcMar>
           </w:tcPr>
           <w:p>
@@ -6623,7 +6347,7 @@
             </w:tcBorders>
             <w:shd w:fill="auto" w:val="clear"/>
             <w:tcMar>
-              <w:left w:w="48" w:type="dxa"/>
+              <w:left w:w="45" w:type="dxa"/>
             </w:tcMar>
           </w:tcPr>
           <w:p>
@@ -6649,7 +6373,7 @@
             </w:tcBorders>
             <w:shd w:fill="auto" w:val="clear"/>
             <w:tcMar>
-              <w:left w:w="48" w:type="dxa"/>
+              <w:left w:w="45" w:type="dxa"/>
             </w:tcMar>
           </w:tcPr>
           <w:p>
@@ -6676,7 +6400,7 @@
             </w:tcBorders>
             <w:shd w:fill="auto" w:val="clear"/>
             <w:tcMar>
-              <w:left w:w="48" w:type="dxa"/>
+              <w:left w:w="45" w:type="dxa"/>
             </w:tcMar>
           </w:tcPr>
           <w:p>
@@ -6703,7 +6427,7 @@
             </w:tcBorders>
             <w:shd w:fill="auto" w:val="clear"/>
             <w:tcMar>
-              <w:left w:w="48" w:type="dxa"/>
+              <w:left w:w="45" w:type="dxa"/>
             </w:tcMar>
           </w:tcPr>
           <w:p>
@@ -6729,7 +6453,7 @@
             </w:tcBorders>
             <w:shd w:fill="auto" w:val="clear"/>
             <w:tcMar>
-              <w:left w:w="48" w:type="dxa"/>
+              <w:left w:w="45" w:type="dxa"/>
             </w:tcMar>
           </w:tcPr>
           <w:p>
@@ -6739,23 +6463,7 @@
             </w:pPr>
             <w:r>
               <w:rPr/>
-              <w:t>R$ 5</w:t>
-            </w:r>
-            <w:r>
-              <w:rPr/>
-              <w:t>907</w:t>
-            </w:r>
-            <w:r>
-              <w:rPr/>
-              <w:t>,</w:t>
-            </w:r>
-            <w:r>
-              <w:rPr/>
-              <w:t>9</w:t>
-            </w:r>
-            <w:r>
-              <w:rPr/>
-              <w:t>0</w:t>
+              <w:t>R$ 5907,90</w:t>
             </w:r>
           </w:p>
         </w:tc>
@@ -6772,7 +6480,7 @@
             </w:tcBorders>
             <w:shd w:fill="auto" w:val="clear"/>
             <w:tcMar>
-              <w:left w:w="48" w:type="dxa"/>
+              <w:left w:w="45" w:type="dxa"/>
             </w:tcMar>
           </w:tcPr>
           <w:p>
@@ -7056,7 +6764,7 @@
       <w:tblPr>
         <w:tblW w:w="9638" w:type="dxa"/>
         <w:jc w:val="left"/>
-        <w:tblInd w:w="53" w:type="dxa"/>
+        <w:tblInd w:w="50" w:type="dxa"/>
         <w:tblBorders>
           <w:top w:val="single" w:sz="2" w:space="0" w:color="000001"/>
           <w:left w:val="single" w:sz="2" w:space="0" w:color="000001"/>
@@ -7065,7 +6773,7 @@
         </w:tblBorders>
         <w:tblCellMar>
           <w:top w:w="55" w:type="dxa"/>
-          <w:left w:w="51" w:type="dxa"/>
+          <w:left w:w="48" w:type="dxa"/>
           <w:bottom w:w="55" w:type="dxa"/>
           <w:right w:w="55" w:type="dxa"/>
         </w:tblCellMar>
@@ -7087,7 +6795,7 @@
             </w:tcBorders>
             <w:shd w:fill="auto" w:val="clear"/>
             <w:tcMar>
-              <w:left w:w="51" w:type="dxa"/>
+              <w:left w:w="48" w:type="dxa"/>
             </w:tcMar>
           </w:tcPr>
           <w:p>
@@ -7122,7 +6830,7 @@
             </w:tcBorders>
             <w:shd w:fill="auto" w:val="clear"/>
             <w:tcMar>
-              <w:left w:w="51" w:type="dxa"/>
+              <w:left w:w="48" w:type="dxa"/>
             </w:tcMar>
           </w:tcPr>
           <w:p>
@@ -7158,7 +6866,7 @@
             </w:tcBorders>
             <w:shd w:fill="auto" w:val="clear"/>
             <w:tcMar>
-              <w:left w:w="51" w:type="dxa"/>
+              <w:left w:w="48" w:type="dxa"/>
             </w:tcMar>
           </w:tcPr>
           <w:p>
@@ -7185,7 +6893,7 @@
             </w:tcBorders>
             <w:shd w:fill="auto" w:val="clear"/>
             <w:tcMar>
-              <w:left w:w="51" w:type="dxa"/>
+              <w:left w:w="48" w:type="dxa"/>
             </w:tcMar>
           </w:tcPr>
           <w:p>
@@ -7213,7 +6921,7 @@
             </w:tcBorders>
             <w:shd w:fill="auto" w:val="clear"/>
             <w:tcMar>
-              <w:left w:w="51" w:type="dxa"/>
+              <w:left w:w="48" w:type="dxa"/>
             </w:tcMar>
           </w:tcPr>
           <w:p>
@@ -7240,7 +6948,7 @@
             </w:tcBorders>
             <w:shd w:fill="auto" w:val="clear"/>
             <w:tcMar>
-              <w:left w:w="51" w:type="dxa"/>
+              <w:left w:w="48" w:type="dxa"/>
             </w:tcMar>
           </w:tcPr>
           <w:p>
@@ -7268,7 +6976,7 @@
             </w:tcBorders>
             <w:shd w:fill="auto" w:val="clear"/>
             <w:tcMar>
-              <w:left w:w="51" w:type="dxa"/>
+              <w:left w:w="48" w:type="dxa"/>
             </w:tcMar>
           </w:tcPr>
           <w:p>
@@ -7295,7 +7003,7 @@
             </w:tcBorders>
             <w:shd w:fill="auto" w:val="clear"/>
             <w:tcMar>
-              <w:left w:w="51" w:type="dxa"/>
+              <w:left w:w="48" w:type="dxa"/>
             </w:tcMar>
           </w:tcPr>
           <w:p>
@@ -7323,7 +7031,7 @@
             </w:tcBorders>
             <w:shd w:fill="auto" w:val="clear"/>
             <w:tcMar>
-              <w:left w:w="51" w:type="dxa"/>
+              <w:left w:w="48" w:type="dxa"/>
             </w:tcMar>
           </w:tcPr>
           <w:p>
@@ -7350,7 +7058,7 @@
             </w:tcBorders>
             <w:shd w:fill="auto" w:val="clear"/>
             <w:tcMar>
-              <w:left w:w="51" w:type="dxa"/>
+              <w:left w:w="48" w:type="dxa"/>
             </w:tcMar>
           </w:tcPr>
           <w:p>
@@ -7378,7 +7086,7 @@
             </w:tcBorders>
             <w:shd w:fill="auto" w:val="clear"/>
             <w:tcMar>
-              <w:left w:w="51" w:type="dxa"/>
+              <w:left w:w="48" w:type="dxa"/>
             </w:tcMar>
           </w:tcPr>
           <w:p>
@@ -7406,7 +7114,7 @@
             </w:tcBorders>
             <w:shd w:fill="auto" w:val="clear"/>
             <w:tcMar>
-              <w:left w:w="51" w:type="dxa"/>
+              <w:left w:w="48" w:type="dxa"/>
             </w:tcMar>
           </w:tcPr>
           <w:p>
@@ -7430,6 +7138,444 @@
       </w:pPr>
       <w:r>
         <w:rPr/>
+      </w:r>
+    </w:p>
+    <w:p>
+      <w:pPr>
+        <w:pStyle w:val="Normal"/>
+        <w:jc w:val="both"/>
+        <w:rPr/>
+      </w:pPr>
+      <w:r>
+        <w:rPr/>
+      </w:r>
+    </w:p>
+    <w:p>
+      <w:pPr>
+        <w:pStyle w:val="Normal"/>
+        <w:jc w:val="both"/>
+        <w:rPr>
+          <w:rFonts w:ascii="Arial" w:hAnsi="Arial"/>
+          <w:b/>
+          <w:b/>
+          <w:bCs/>
+        </w:rPr>
+      </w:pPr>
+      <w:r>
+        <w:rPr>
+          <w:rFonts w:ascii="Arial" w:hAnsi="Arial"/>
+          <w:b/>
+          <w:bCs/>
+        </w:rPr>
+        <w:t>9 – Desenhos:</w:t>
+      </w:r>
+    </w:p>
+    <w:p>
+      <w:pPr>
+        <w:pStyle w:val="Normal"/>
+        <w:jc w:val="both"/>
+        <w:rPr>
+          <w:rFonts w:ascii="Arial" w:hAnsi="Arial"/>
+          <w:b/>
+          <w:b/>
+          <w:bCs/>
+        </w:rPr>
+      </w:pPr>
+      <w:r>
+        <w:rPr>
+          <w:rFonts w:ascii="Arial" w:hAnsi="Arial"/>
+          <w:b/>
+          <w:bCs/>
+        </w:rPr>
+      </w:r>
+    </w:p>
+    <w:p>
+      <w:pPr>
+        <w:pStyle w:val="Normal"/>
+        <w:jc w:val="center"/>
+        <w:rPr/>
+      </w:pPr>
+      <w:r>
+        <w:rPr/>
+        <w:drawing>
+          <wp:inline distT="0" distB="0" distL="0" distR="0">
+            <wp:extent cx="5400040" cy="3188335"/>
+            <wp:effectExtent l="0" t="0" r="0" b="0"/>
+            <wp:docPr id="3" name="Imagem 1" descr=""/>
+            <wp:cNvGraphicFramePr>
+              <a:graphicFrameLocks xmlns:a="http://schemas.openxmlformats.org/drawingml/2006/main" noChangeAspect="1"/>
+            </wp:cNvGraphicFramePr>
+            <a:graphic xmlns:a="http://schemas.openxmlformats.org/drawingml/2006/main">
+              <a:graphicData uri="http://schemas.openxmlformats.org/drawingml/2006/picture">
+                <pic:pic xmlns:pic="http://schemas.openxmlformats.org/drawingml/2006/picture">
+                  <pic:nvPicPr>
+                    <pic:cNvPr id="3" name="Imagem 1" descr=""/>
+                    <pic:cNvPicPr>
+                      <a:picLocks noChangeAspect="1" noChangeArrowheads="1"/>
+                    </pic:cNvPicPr>
+                  </pic:nvPicPr>
+                  <pic:blipFill>
+                    <a:blip r:embed="rId16"/>
+                    <a:stretch>
+                      <a:fillRect/>
+                    </a:stretch>
+                  </pic:blipFill>
+                  <pic:spPr bwMode="auto">
+                    <a:xfrm>
+                      <a:off x="0" y="0"/>
+                      <a:ext cx="5400040" cy="3188335"/>
+                    </a:xfrm>
+                    <a:prstGeom prst="rect">
+                      <a:avLst/>
+                    </a:prstGeom>
+                  </pic:spPr>
+                </pic:pic>
+              </a:graphicData>
+            </a:graphic>
+          </wp:inline>
+        </w:drawing>
+      </w:r>
+    </w:p>
+    <w:p>
+      <w:pPr>
+        <w:pStyle w:val="Normal"/>
+        <w:jc w:val="center"/>
+        <w:rPr/>
+      </w:pPr>
+      <w:r>
+        <w:rPr/>
+      </w:r>
+    </w:p>
+    <w:p>
+      <w:pPr>
+        <w:pStyle w:val="Normal"/>
+        <w:ind w:firstLine="708"/>
+        <w:jc w:val="both"/>
+        <w:rPr>
+          <w:rFonts w:ascii="Arial" w:hAnsi="Arial"/>
+          <w:sz w:val="20"/>
+          <w:szCs w:val="20"/>
+        </w:rPr>
+      </w:pPr>
+      <w:r>
+        <w:rPr>
+          <w:rFonts w:ascii="Arial" w:hAnsi="Arial"/>
+          <w:sz w:val="20"/>
+          <w:szCs w:val="20"/>
+        </w:rPr>
+        <w:t xml:space="preserve">Para o projeto pensamos em utilizar uma estrutura composta de um material mais leve, </w:t>
+      </w:r>
+      <w:r>
+        <w:rPr>
+          <w:rFonts w:ascii="Arial" w:hAnsi="Arial"/>
+          <w:sz w:val="20"/>
+          <w:szCs w:val="20"/>
+        </w:rPr>
+        <w:t xml:space="preserve">com </w:t>
+      </w:r>
+      <w:r>
+        <w:rPr>
+          <w:rFonts w:ascii="Arial" w:hAnsi="Arial"/>
+          <w:sz w:val="20"/>
+          <w:szCs w:val="20"/>
+        </w:rPr>
+        <w:t xml:space="preserve">placas simples presas por meio de parafusos, tornando a estrutura básica um conjunto de peças facilmente substituíveis. </w:t>
+      </w:r>
+      <w:r>
+        <w:rPr>
+          <w:rFonts w:ascii="Arial" w:hAnsi="Arial"/>
+          <w:sz w:val="20"/>
+          <w:szCs w:val="20"/>
+        </w:rPr>
+        <w:t xml:space="preserve">Dessa forma, </w:t>
+      </w:r>
+      <w:r>
+        <w:rPr>
+          <w:rFonts w:ascii="Arial" w:hAnsi="Arial"/>
+          <w:sz w:val="20"/>
+          <w:szCs w:val="20"/>
+        </w:rPr>
+        <w:t>com um conjunto de peças reservas podemos substituir facilmente a parte que acabou ficando muito danificada.</w:t>
+      </w:r>
+    </w:p>
+    <w:p>
+      <w:pPr>
+        <w:pStyle w:val="Normal"/>
+        <w:ind w:firstLine="708"/>
+        <w:jc w:val="both"/>
+        <w:rPr/>
+      </w:pPr>
+      <w:r>
+        <w:rPr>
+          <w:rFonts w:ascii="Arial" w:hAnsi="Arial"/>
+          <w:sz w:val="20"/>
+          <w:szCs w:val="20"/>
+        </w:rPr>
+        <w:t>Outro ponto do designe foi a colocação de um capa protetora de um material muito resistente a impactos e cortes para que o robô ficasse mais robusto sem um acréscimo muito grande de peso.</w:t>
+      </w:r>
+      <w:r>
+        <w:rPr>
+          <w:sz w:val="24"/>
+          <w:szCs w:val="24"/>
+        </w:rPr>
+        <w:drawing>
+          <wp:inline distT="0" distB="0" distL="0" distR="0">
+            <wp:extent cx="4686300" cy="3131185"/>
+            <wp:effectExtent l="0" t="0" r="0" b="0"/>
+            <wp:docPr id="4" name="Imagem 2" descr=""/>
+            <wp:cNvGraphicFramePr>
+              <a:graphicFrameLocks xmlns:a="http://schemas.openxmlformats.org/drawingml/2006/main" noChangeAspect="1"/>
+            </wp:cNvGraphicFramePr>
+            <a:graphic xmlns:a="http://schemas.openxmlformats.org/drawingml/2006/main">
+              <a:graphicData uri="http://schemas.openxmlformats.org/drawingml/2006/picture">
+                <pic:pic xmlns:pic="http://schemas.openxmlformats.org/drawingml/2006/picture">
+                  <pic:nvPicPr>
+                    <pic:cNvPr id="4" name="Imagem 2" descr=""/>
+                    <pic:cNvPicPr>
+                      <a:picLocks noChangeAspect="1" noChangeArrowheads="1"/>
+                    </pic:cNvPicPr>
+                  </pic:nvPicPr>
+                  <pic:blipFill>
+                    <a:blip r:embed="rId17"/>
+                    <a:stretch>
+                      <a:fillRect/>
+                    </a:stretch>
+                  </pic:blipFill>
+                  <pic:spPr bwMode="auto">
+                    <a:xfrm>
+                      <a:off x="0" y="0"/>
+                      <a:ext cx="4686300" cy="3131185"/>
+                    </a:xfrm>
+                    <a:prstGeom prst="rect">
+                      <a:avLst/>
+                    </a:prstGeom>
+                  </pic:spPr>
+                </pic:pic>
+              </a:graphicData>
+            </a:graphic>
+          </wp:inline>
+        </w:drawing>
+      </w:r>
+    </w:p>
+    <w:p>
+      <w:pPr>
+        <w:pStyle w:val="Normal"/>
+        <w:ind w:firstLine="708"/>
+        <w:rPr>
+          <w:sz w:val="24"/>
+          <w:szCs w:val="24"/>
+        </w:rPr>
+      </w:pPr>
+      <w:r>
+        <w:rPr>
+          <w:sz w:val="24"/>
+          <w:szCs w:val="24"/>
+        </w:rPr>
+      </w:r>
+    </w:p>
+    <w:p>
+      <w:pPr>
+        <w:pStyle w:val="Normal"/>
+        <w:ind w:firstLine="708"/>
+        <w:jc w:val="both"/>
+        <w:rPr>
+          <w:rFonts w:ascii="Arial" w:hAnsi="Arial"/>
+          <w:sz w:val="20"/>
+          <w:szCs w:val="20"/>
+        </w:rPr>
+      </w:pPr>
+      <w:r>
+        <w:rPr>
+          <w:rFonts w:ascii="Arial" w:hAnsi="Arial"/>
+          <w:sz w:val="20"/>
+          <w:szCs w:val="20"/>
+        </w:rPr>
+        <w:t>Para a transmissão dos motores para as rodas e arma usaremos um sistema de polias em v, devido ao fato de que a possibilidade de escorregamento dessa</w:t>
+      </w:r>
+      <w:r>
+        <w:rPr>
+          <w:rFonts w:ascii="Arial" w:hAnsi="Arial"/>
+          <w:sz w:val="20"/>
+          <w:szCs w:val="20"/>
+        </w:rPr>
+        <w:t>s</w:t>
+      </w:r>
+      <w:r>
+        <w:rPr>
+          <w:rFonts w:ascii="Arial" w:hAnsi="Arial"/>
+          <w:sz w:val="20"/>
+          <w:szCs w:val="20"/>
+        </w:rPr>
+        <w:t xml:space="preserve"> polias faz com que as colisões não afete</w:t>
+      </w:r>
+      <w:r>
+        <w:rPr>
+          <w:rFonts w:ascii="Arial" w:hAnsi="Arial"/>
+          <w:sz w:val="20"/>
+          <w:szCs w:val="20"/>
+        </w:rPr>
+        <w:t>m</w:t>
+      </w:r>
+      <w:r>
+        <w:rPr>
+          <w:rFonts w:ascii="Arial" w:hAnsi="Arial"/>
+          <w:sz w:val="20"/>
+          <w:szCs w:val="20"/>
+        </w:rPr>
+        <w:t xml:space="preserve"> o motor de maneira a causar um dano grande demais, assim conseguiremos diminuir os problemas nos motores.</w:t>
+      </w:r>
+    </w:p>
+    <w:p>
+      <w:pPr>
+        <w:pStyle w:val="Normal"/>
+        <w:ind w:firstLine="708"/>
+        <w:jc w:val="both"/>
+        <w:rPr>
+          <w:rFonts w:ascii="Arial" w:hAnsi="Arial"/>
+          <w:sz w:val="20"/>
+          <w:szCs w:val="20"/>
+        </w:rPr>
+      </w:pPr>
+      <w:r>
+        <w:rPr>
+          <w:rFonts w:ascii="Arial" w:hAnsi="Arial"/>
+          <w:sz w:val="20"/>
+          <w:szCs w:val="20"/>
+        </w:rPr>
+        <w:t>Também utilizaremos, nas laterais do robô, pequenas semiesferas para que, se o mesmo cair de lado durante o combate, ele não fi</w:t>
+      </w:r>
+      <w:r>
+        <w:rPr>
+          <w:rFonts w:ascii="Arial" w:hAnsi="Arial"/>
+          <w:sz w:val="20"/>
+          <w:szCs w:val="20"/>
+        </w:rPr>
+        <w:t>que</w:t>
+      </w:r>
+      <w:r>
+        <w:rPr>
+          <w:rFonts w:ascii="Arial" w:hAnsi="Arial"/>
+          <w:sz w:val="20"/>
+          <w:szCs w:val="20"/>
+        </w:rPr>
+        <w:t xml:space="preserve"> estável nessa posição, voltando </w:t>
+      </w:r>
+      <w:r>
+        <w:rPr>
+          <w:rFonts w:ascii="Arial" w:hAnsi="Arial"/>
+          <w:sz w:val="20"/>
+          <w:szCs w:val="20"/>
+        </w:rPr>
+        <w:t xml:space="preserve">assim </w:t>
+      </w:r>
+      <w:r>
+        <w:rPr>
+          <w:rFonts w:ascii="Arial" w:hAnsi="Arial"/>
+          <w:sz w:val="20"/>
+          <w:szCs w:val="20"/>
+        </w:rPr>
+        <w:t>a ficar em uma das duas posições que ele funciona.</w:t>
+      </w:r>
+    </w:p>
+    <w:p>
+      <w:pPr>
+        <w:pStyle w:val="Normal"/>
+        <w:ind w:firstLine="708"/>
+        <w:rPr>
+          <w:sz w:val="24"/>
+          <w:szCs w:val="24"/>
+        </w:rPr>
+      </w:pPr>
+      <w:r>
+        <w:rPr/>
+      </w:r>
+    </w:p>
+    <w:p>
+      <w:pPr>
+        <w:pStyle w:val="Normal"/>
+        <w:ind w:firstLine="708"/>
+        <w:rPr/>
+      </w:pPr>
+      <w:r>
+        <w:rPr/>
+        <w:drawing>
+          <wp:inline distT="0" distB="9525" distL="0" distR="0">
+            <wp:extent cx="5400040" cy="3057525"/>
+            <wp:effectExtent l="0" t="0" r="0" b="0"/>
+            <wp:docPr id="5" name="Imagem 3" descr=""/>
+            <wp:cNvGraphicFramePr>
+              <a:graphicFrameLocks xmlns:a="http://schemas.openxmlformats.org/drawingml/2006/main" noChangeAspect="1"/>
+            </wp:cNvGraphicFramePr>
+            <a:graphic xmlns:a="http://schemas.openxmlformats.org/drawingml/2006/main">
+              <a:graphicData uri="http://schemas.openxmlformats.org/drawingml/2006/picture">
+                <pic:pic xmlns:pic="http://schemas.openxmlformats.org/drawingml/2006/picture">
+                  <pic:nvPicPr>
+                    <pic:cNvPr id="5" name="Imagem 3" descr=""/>
+                    <pic:cNvPicPr>
+                      <a:picLocks noChangeAspect="1" noChangeArrowheads="1"/>
+                    </pic:cNvPicPr>
+                  </pic:nvPicPr>
+                  <pic:blipFill>
+                    <a:blip r:embed="rId18"/>
+                    <a:stretch>
+                      <a:fillRect/>
+                    </a:stretch>
+                  </pic:blipFill>
+                  <pic:spPr bwMode="auto">
+                    <a:xfrm>
+                      <a:off x="0" y="0"/>
+                      <a:ext cx="5400040" cy="3057525"/>
+                    </a:xfrm>
+                    <a:prstGeom prst="rect">
+                      <a:avLst/>
+                    </a:prstGeom>
+                  </pic:spPr>
+                </pic:pic>
+              </a:graphicData>
+            </a:graphic>
+          </wp:inline>
+        </w:drawing>
+      </w:r>
+    </w:p>
+    <w:p>
+      <w:pPr>
+        <w:pStyle w:val="Normal"/>
+        <w:ind w:firstLine="708"/>
+        <w:rPr>
+          <w:sz w:val="24"/>
+          <w:szCs w:val="24"/>
+        </w:rPr>
+      </w:pPr>
+      <w:r>
+        <w:rPr>
+          <w:sz w:val="24"/>
+          <w:szCs w:val="24"/>
+        </w:rPr>
+      </w:r>
+    </w:p>
+    <w:p>
+      <w:pPr>
+        <w:pStyle w:val="Normal"/>
+        <w:ind w:firstLine="708"/>
+        <w:jc w:val="both"/>
+        <w:rPr>
+          <w:rFonts w:ascii="Arial" w:hAnsi="Arial"/>
+          <w:b w:val="false"/>
+          <w:b w:val="false"/>
+          <w:bCs w:val="false"/>
+          <w:sz w:val="20"/>
+          <w:szCs w:val="20"/>
+        </w:rPr>
+      </w:pPr>
+      <w:r>
+        <w:rPr>
+          <w:rFonts w:ascii="Arial" w:hAnsi="Arial"/>
+          <w:b w:val="false"/>
+          <w:bCs w:val="false"/>
+          <w:sz w:val="20"/>
+          <w:szCs w:val="20"/>
+        </w:rPr>
+        <w:t>Para representação usamos o vermelho para as caixas de transmissãom, o verde para os motores, amarelo para as baterias e azul para a proteção externa.</w:t>
       </w:r>
     </w:p>
     <w:sectPr>

</xml_diff>